<commit_message>
paper work -> web edition
</commit_message>
<xml_diff>
--- a/Paper work/[TCU] GP Status Report February 2023.docx
+++ b/Paper work/[TCU] GP Status Report February 2023.docx
@@ -788,7 +788,25 @@
           <w:szCs w:val="24"/>
           <w:lang w:val="en-US"/>
         </w:rPr>
-        <w:t xml:space="preserve"> drivers have the ability to see further down the road</w:t>
+        <w:t xml:space="preserve"> drivers </w:t>
+      </w:r>
+      <w:proofErr w:type="gramStart"/>
+      <w:r>
+        <w:rPr>
+          <w:sz w:val="24"/>
+          <w:szCs w:val="24"/>
+          <w:lang w:val="en-US"/>
+        </w:rPr>
+        <w:t>have the ability to</w:t>
+      </w:r>
+      <w:proofErr w:type="gramEnd"/>
+      <w:r>
+        <w:rPr>
+          <w:sz w:val="24"/>
+          <w:szCs w:val="24"/>
+          <w:lang w:val="en-US"/>
+        </w:rPr>
+        <w:t xml:space="preserve"> see further down the road</w:t>
       </w:r>
       <w:r>
         <w:rPr>
@@ -1056,7 +1074,25 @@
           <w:szCs w:val="24"/>
           <w:lang w:val="en-US"/>
         </w:rPr>
-        <w:t>road conditions, accidents and</w:t>
+        <w:t xml:space="preserve">road conditions, </w:t>
+      </w:r>
+      <w:proofErr w:type="gramStart"/>
+      <w:r>
+        <w:rPr>
+          <w:sz w:val="24"/>
+          <w:szCs w:val="24"/>
+          <w:lang w:val="en-US"/>
+        </w:rPr>
+        <w:t>accidents</w:t>
+      </w:r>
+      <w:proofErr w:type="gramEnd"/>
+      <w:r>
+        <w:rPr>
+          <w:sz w:val="24"/>
+          <w:szCs w:val="24"/>
+          <w:lang w:val="en-US"/>
+        </w:rPr>
+        <w:t xml:space="preserve"> and</w:t>
       </w:r>
       <w:r>
         <w:rPr>
@@ -1191,18 +1227,467 @@
     </w:p>
     <w:p>
       <w:pPr>
+        <w:ind w:firstLine="720"/>
+        <w:rPr>
+          <w:sz w:val="24"/>
+          <w:szCs w:val="24"/>
+          <w:lang w:val="en-US"/>
+        </w:rPr>
+      </w:pPr>
+    </w:p>
+    <w:p>
+      <w:pPr>
+        <w:jc w:val="both"/>
+        <w:rPr>
+          <w:sz w:val="24"/>
+          <w:szCs w:val="24"/>
+          <w:lang w:val="en-US"/>
+        </w:rPr>
+      </w:pPr>
+      <w:r>
+        <w:rPr>
+          <w:sz w:val="24"/>
+          <w:szCs w:val="24"/>
+          <w:lang w:val="en-US"/>
+        </w:rPr>
+        <w:t xml:space="preserve">Our solution also a cloud hosted system for </w:t>
+      </w:r>
+      <w:r>
+        <w:rPr>
+          <w:sz w:val="24"/>
+          <w:szCs w:val="24"/>
+          <w:lang w:val="en-US"/>
+        </w:rPr>
+        <w:t xml:space="preserve">Providing services for the automotive owner to facilitate </w:t>
+      </w:r>
+      <w:r>
+        <w:rPr>
+          <w:sz w:val="24"/>
+          <w:szCs w:val="24"/>
+          <w:lang w:val="en-US"/>
+        </w:rPr>
+        <w:t>its</w:t>
+      </w:r>
+      <w:r>
+        <w:rPr>
+          <w:sz w:val="24"/>
+          <w:szCs w:val="24"/>
+          <w:lang w:val="en-US"/>
+        </w:rPr>
+        <w:t xml:space="preserve"> usage</w:t>
+      </w:r>
+      <w:r>
+        <w:rPr>
+          <w:sz w:val="24"/>
+          <w:szCs w:val="24"/>
+          <w:lang w:val="en-US"/>
+        </w:rPr>
+        <w:t xml:space="preserve"> and </w:t>
+      </w:r>
+      <w:r>
+        <w:rPr>
+          <w:sz w:val="24"/>
+          <w:szCs w:val="24"/>
+          <w:lang w:val="en-US"/>
+        </w:rPr>
+        <w:t>continuously</w:t>
+      </w:r>
+      <w:r>
+        <w:rPr>
+          <w:sz w:val="24"/>
+          <w:szCs w:val="24"/>
+          <w:lang w:val="en-US"/>
+        </w:rPr>
+        <w:t xml:space="preserve"> updating </w:t>
+      </w:r>
+      <w:r>
+        <w:rPr>
+          <w:sz w:val="24"/>
+          <w:szCs w:val="24"/>
+          <w:lang w:val="en-US"/>
+        </w:rPr>
+        <w:t>him</w:t>
+      </w:r>
+      <w:r>
+        <w:rPr>
+          <w:sz w:val="24"/>
+          <w:szCs w:val="24"/>
+          <w:lang w:val="en-US"/>
+        </w:rPr>
+        <w:t xml:space="preserve"> about his vehicle</w:t>
+      </w:r>
+      <w:r>
+        <w:rPr>
+          <w:sz w:val="24"/>
+          <w:szCs w:val="24"/>
+          <w:lang w:val="en-US"/>
+        </w:rPr>
+        <w:t xml:space="preserve"> and Prevent</w:t>
+      </w:r>
+      <w:r>
+        <w:rPr>
+          <w:sz w:val="24"/>
+          <w:szCs w:val="24"/>
+          <w:lang w:val="en-US"/>
+        </w:rPr>
+        <w:t xml:space="preserve"> hazards that </w:t>
+      </w:r>
+      <w:r>
+        <w:rPr>
+          <w:sz w:val="24"/>
+          <w:szCs w:val="24"/>
+          <w:lang w:val="en-US"/>
+        </w:rPr>
+        <w:t>he</w:t>
+      </w:r>
+      <w:r>
+        <w:rPr>
+          <w:sz w:val="24"/>
+          <w:szCs w:val="24"/>
+          <w:lang w:val="en-US"/>
+        </w:rPr>
+        <w:t xml:space="preserve"> might face due to bad usage of his vehicle.</w:t>
+      </w:r>
+      <w:r>
+        <w:rPr>
+          <w:sz w:val="24"/>
+          <w:szCs w:val="24"/>
+          <w:lang w:val="en-US"/>
+        </w:rPr>
+        <w:t xml:space="preserve"> Also, this system </w:t>
+      </w:r>
+      <w:r>
+        <w:rPr>
+          <w:sz w:val="24"/>
+          <w:szCs w:val="24"/>
+          <w:lang w:val="en-US"/>
+        </w:rPr>
+        <w:t xml:space="preserve">aid the TCU in increasing </w:t>
+      </w:r>
+      <w:r>
+        <w:rPr>
+          <w:sz w:val="24"/>
+          <w:szCs w:val="24"/>
+          <w:lang w:val="en-US"/>
+        </w:rPr>
+        <w:t>its</w:t>
+      </w:r>
+      <w:r>
+        <w:rPr>
+          <w:sz w:val="24"/>
+          <w:szCs w:val="24"/>
+          <w:lang w:val="en-US"/>
+        </w:rPr>
+        <w:t xml:space="preserve"> efficiency</w:t>
+      </w:r>
+      <w:r>
+        <w:rPr>
+          <w:sz w:val="24"/>
+          <w:szCs w:val="24"/>
+          <w:lang w:val="en-US"/>
+        </w:rPr>
+        <w:t xml:space="preserve"> and </w:t>
+      </w:r>
+      <w:r>
+        <w:rPr>
+          <w:sz w:val="24"/>
+          <w:szCs w:val="24"/>
+          <w:lang w:val="en-US"/>
+        </w:rPr>
+        <w:t>Creating a SUMS system for the TCU software</w:t>
+      </w:r>
+      <w:r>
+        <w:rPr>
+          <w:sz w:val="24"/>
+          <w:szCs w:val="24"/>
+          <w:lang w:val="en-US"/>
+        </w:rPr>
+        <w:t xml:space="preserve"> updates management. That system consists of 3 modules. First, the </w:t>
+      </w:r>
+      <w:r>
+        <w:rPr>
+          <w:sz w:val="24"/>
+          <w:szCs w:val="24"/>
+          <w:lang w:val="en-US"/>
+        </w:rPr>
+        <w:t>Admin console</w:t>
+      </w:r>
+      <w:r>
+        <w:rPr>
+          <w:sz w:val="24"/>
+          <w:szCs w:val="24"/>
+          <w:lang w:val="en-US"/>
+        </w:rPr>
+        <w:t xml:space="preserve"> that a</w:t>
+      </w:r>
+      <w:r>
+        <w:rPr>
+          <w:sz w:val="24"/>
+          <w:szCs w:val="24"/>
+          <w:lang w:val="en-US"/>
+        </w:rPr>
+        <w:t>llow</w:t>
+      </w:r>
+      <w:r>
+        <w:rPr>
+          <w:sz w:val="24"/>
+          <w:szCs w:val="24"/>
+          <w:lang w:val="en-US"/>
+        </w:rPr>
+        <w:t>s</w:t>
+      </w:r>
+      <w:r>
+        <w:rPr>
+          <w:sz w:val="24"/>
+          <w:szCs w:val="24"/>
+          <w:lang w:val="en-US"/>
+        </w:rPr>
+        <w:t xml:space="preserve"> the Vehicle manufacturer to</w:t>
+      </w:r>
+      <w:r>
+        <w:rPr>
+          <w:sz w:val="24"/>
+          <w:szCs w:val="24"/>
+          <w:lang w:val="en-US"/>
+        </w:rPr>
+        <w:t xml:space="preserve"> </w:t>
+      </w:r>
+      <w:r>
+        <w:rPr>
+          <w:sz w:val="24"/>
+          <w:szCs w:val="24"/>
+          <w:lang w:val="en-US"/>
+        </w:rPr>
+        <w:t xml:space="preserve">Connect the vehicle owner's primary device to vehicle on </w:t>
+      </w:r>
+      <w:r>
+        <w:rPr>
+          <w:sz w:val="24"/>
+          <w:szCs w:val="24"/>
+          <w:lang w:val="en-US"/>
+        </w:rPr>
+        <w:t>purchas</w:t>
+      </w:r>
+      <w:r>
+        <w:rPr>
+          <w:sz w:val="24"/>
+          <w:szCs w:val="24"/>
+          <w:lang w:val="en-US"/>
+        </w:rPr>
+        <w:t xml:space="preserve">e and </w:t>
+      </w:r>
+      <w:r>
+        <w:rPr>
+          <w:sz w:val="24"/>
+          <w:szCs w:val="24"/>
+          <w:lang w:val="en-US"/>
+        </w:rPr>
+        <w:t>Register that a new software update has been released</w:t>
+      </w:r>
+      <w:r>
+        <w:rPr>
+          <w:sz w:val="24"/>
+          <w:szCs w:val="24"/>
+          <w:lang w:val="en-US"/>
+        </w:rPr>
+        <w:t xml:space="preserve">. Secondly our system contains a number of REST API’S that are hosted and implemented using a micro-service based architecture that </w:t>
+      </w:r>
+      <w:r>
+        <w:rPr>
+          <w:sz w:val="24"/>
+          <w:szCs w:val="24"/>
+          <w:lang w:val="en-US"/>
+        </w:rPr>
+        <w:t>Allow</w:t>
+      </w:r>
+      <w:r>
+        <w:rPr>
+          <w:sz w:val="24"/>
+          <w:szCs w:val="24"/>
+          <w:lang w:val="en-US"/>
+        </w:rPr>
+        <w:t>s</w:t>
+      </w:r>
+      <w:r>
+        <w:rPr>
+          <w:sz w:val="24"/>
+          <w:szCs w:val="24"/>
+          <w:lang w:val="en-US"/>
+        </w:rPr>
+        <w:t xml:space="preserve"> user</w:t>
+      </w:r>
+      <w:r>
+        <w:rPr>
+          <w:sz w:val="24"/>
+          <w:szCs w:val="24"/>
+          <w:lang w:val="en-US"/>
+        </w:rPr>
+        <w:t>s</w:t>
+      </w:r>
+      <w:r>
+        <w:rPr>
+          <w:sz w:val="24"/>
+          <w:szCs w:val="24"/>
+          <w:lang w:val="en-US"/>
+        </w:rPr>
+        <w:t xml:space="preserve"> to</w:t>
+      </w:r>
+      <w:r>
+        <w:rPr>
+          <w:sz w:val="24"/>
+          <w:szCs w:val="24"/>
+          <w:lang w:val="en-US"/>
+        </w:rPr>
+        <w:t xml:space="preserve"> </w:t>
+      </w:r>
+      <w:r>
+        <w:rPr>
+          <w:sz w:val="24"/>
+          <w:szCs w:val="24"/>
+          <w:lang w:val="en-US"/>
+        </w:rPr>
+        <w:t>Connect his smart device to his vehicle's TCU from multiple devices</w:t>
+      </w:r>
+      <w:r>
+        <w:rPr>
+          <w:sz w:val="24"/>
+          <w:szCs w:val="24"/>
+          <w:lang w:val="en-US"/>
+        </w:rPr>
+        <w:t xml:space="preserve">. </w:t>
+      </w:r>
+      <w:r>
+        <w:rPr>
+          <w:sz w:val="24"/>
+          <w:szCs w:val="24"/>
+          <w:lang w:val="en-US"/>
+        </w:rPr>
+        <w:t>Share vehicle access with other devices using the primary device</w:t>
+      </w:r>
+      <w:r>
+        <w:rPr>
+          <w:sz w:val="24"/>
+          <w:szCs w:val="24"/>
+          <w:lang w:val="en-US"/>
+        </w:rPr>
+        <w:t xml:space="preserve">, </w:t>
+      </w:r>
+      <w:r>
+        <w:rPr>
+          <w:sz w:val="24"/>
+          <w:szCs w:val="24"/>
+          <w:lang w:val="en-US"/>
+        </w:rPr>
+        <w:t>Request a live location of his vehicle.</w:t>
+      </w:r>
+      <w:r>
+        <w:rPr>
+          <w:sz w:val="24"/>
+          <w:szCs w:val="24"/>
+          <w:lang w:val="en-US"/>
+        </w:rPr>
+        <w:t xml:space="preserve"> </w:t>
+      </w:r>
+      <w:r>
+        <w:rPr>
+          <w:sz w:val="24"/>
+          <w:szCs w:val="24"/>
+          <w:lang w:val="en-US"/>
+        </w:rPr>
+        <w:t>Access live diagnostics information from his vehicles.</w:t>
+      </w:r>
+      <w:r>
+        <w:t xml:space="preserve"> </w:t>
+      </w:r>
+      <w:r>
+        <w:rPr>
+          <w:sz w:val="24"/>
+          <w:szCs w:val="24"/>
+          <w:lang w:val="en-US"/>
+        </w:rPr>
+        <w:t>Be warned if the vehicle is being accessed when his phone is away from his vehicle.</w:t>
+      </w:r>
+      <w:r>
+        <w:t xml:space="preserve"> </w:t>
+      </w:r>
+      <w:r>
+        <w:rPr>
+          <w:sz w:val="24"/>
+          <w:szCs w:val="24"/>
+          <w:lang w:val="en-US"/>
+        </w:rPr>
+        <w:t xml:space="preserve">Monitor his vehicle's TCU software updates and get notified </w:t>
+      </w:r>
+      <w:r>
+        <w:rPr>
+          <w:sz w:val="24"/>
+          <w:szCs w:val="24"/>
+          <w:lang w:val="en-US"/>
+        </w:rPr>
+        <w:t>whenever</w:t>
+      </w:r>
+      <w:r>
+        <w:rPr>
+          <w:sz w:val="24"/>
+          <w:szCs w:val="24"/>
+          <w:lang w:val="en-US"/>
+        </w:rPr>
+        <w:t xml:space="preserve"> a new update is launched.</w:t>
+      </w:r>
+      <w:r>
+        <w:rPr>
+          <w:sz w:val="24"/>
+          <w:szCs w:val="24"/>
+          <w:lang w:val="en-US"/>
+        </w:rPr>
+        <w:t xml:space="preserve"> Lastly a c</w:t>
+      </w:r>
+      <w:r>
+        <w:rPr>
+          <w:sz w:val="24"/>
+          <w:szCs w:val="24"/>
+          <w:lang w:val="en-US"/>
+        </w:rPr>
+        <w:t>ompanion mobile application</w:t>
+      </w:r>
+      <w:r>
+        <w:rPr>
+          <w:sz w:val="24"/>
+          <w:szCs w:val="24"/>
+          <w:lang w:val="en-US"/>
+        </w:rPr>
+        <w:t xml:space="preserve"> to provide a user friendly interface for the users</w:t>
+      </w:r>
+    </w:p>
+    <w:p>
+      <w:pPr>
         <w:rPr>
           <w:sz w:val="36"/>
           <w:szCs w:val="36"/>
         </w:rPr>
       </w:pPr>
-    </w:p>
-    <w:p>
-      <w:pPr>
+      <w:r>
         <w:rPr>
           <w:sz w:val="36"/>
           <w:szCs w:val="36"/>
         </w:rPr>
+        <w:br w:type="page"/>
+      </w:r>
+    </w:p>
+    <w:p>
+      <w:pPr>
+        <w:rPr>
+          <w:sz w:val="36"/>
+          <w:szCs w:val="36"/>
+        </w:rPr>
+      </w:pPr>
+    </w:p>
+    <w:p>
+      <w:pPr>
+        <w:rPr>
+          <w:sz w:val="36"/>
+          <w:szCs w:val="36"/>
+        </w:rPr>
       </w:pPr>
       <w:r>
         <w:rPr>
@@ -1210,6 +1695,560 @@
           <w:szCs w:val="32"/>
         </w:rPr>
         <w:t>Project Plan &amp; Timeline</w:t>
+      </w:r>
+    </w:p>
+    <w:p>
+      <w:pPr>
+        <w:ind w:firstLine="720"/>
+        <w:rPr>
+          <w:sz w:val="24"/>
+          <w:szCs w:val="24"/>
+          <w:lang w:val="en-US"/>
+        </w:rPr>
+      </w:pPr>
+      <w:r>
+        <w:rPr>
+          <w:sz w:val="24"/>
+          <w:szCs w:val="24"/>
+          <w:lang w:val="en-US"/>
+        </w:rPr>
+        <w:t>In October</w:t>
+      </w:r>
+    </w:p>
+    <w:p>
+      <w:pPr>
+        <w:ind w:firstLine="720"/>
+        <w:rPr>
+          <w:sz w:val="24"/>
+          <w:szCs w:val="24"/>
+          <w:lang w:val="en-US"/>
+        </w:rPr>
+      </w:pPr>
+      <w:r>
+        <w:rPr>
+          <w:sz w:val="24"/>
+          <w:szCs w:val="24"/>
+          <w:lang w:val="en-US"/>
+        </w:rPr>
+        <w:t xml:space="preserve">- </w:t>
+      </w:r>
+      <w:proofErr w:type="spellStart"/>
+      <w:r>
+        <w:rPr>
+          <w:sz w:val="24"/>
+          <w:szCs w:val="24"/>
+          <w:lang w:val="en-US"/>
+        </w:rPr>
+        <w:t>reseached</w:t>
+      </w:r>
+      <w:proofErr w:type="spellEnd"/>
+      <w:r>
+        <w:rPr>
+          <w:sz w:val="24"/>
+          <w:szCs w:val="24"/>
+          <w:lang w:val="en-US"/>
+        </w:rPr>
+        <w:t xml:space="preserve"> about the topic</w:t>
+      </w:r>
+    </w:p>
+    <w:p>
+      <w:pPr>
+        <w:ind w:firstLine="720"/>
+        <w:rPr>
+          <w:sz w:val="24"/>
+          <w:szCs w:val="24"/>
+          <w:lang w:val="en-US"/>
+        </w:rPr>
+      </w:pPr>
+      <w:r>
+        <w:rPr>
+          <w:sz w:val="24"/>
+          <w:szCs w:val="24"/>
+          <w:lang w:val="en-US"/>
+        </w:rPr>
+        <w:t xml:space="preserve">- read </w:t>
+      </w:r>
+      <w:proofErr w:type="spellStart"/>
+      <w:r>
+        <w:rPr>
+          <w:sz w:val="24"/>
+          <w:szCs w:val="24"/>
+          <w:lang w:val="en-US"/>
+        </w:rPr>
+        <w:t>realated</w:t>
+      </w:r>
+      <w:proofErr w:type="spellEnd"/>
+      <w:r>
+        <w:rPr>
+          <w:sz w:val="24"/>
+          <w:szCs w:val="24"/>
+          <w:lang w:val="en-US"/>
+        </w:rPr>
+        <w:t xml:space="preserve"> research paper.</w:t>
+      </w:r>
+    </w:p>
+    <w:p>
+      <w:pPr>
+        <w:ind w:firstLine="720"/>
+        <w:rPr>
+          <w:sz w:val="24"/>
+          <w:szCs w:val="24"/>
+          <w:lang w:val="en-US"/>
+        </w:rPr>
+      </w:pPr>
+      <w:r>
+        <w:rPr>
+          <w:sz w:val="24"/>
+          <w:szCs w:val="24"/>
+          <w:lang w:val="en-US"/>
+        </w:rPr>
+        <w:t>- looked for suitable hardware components</w:t>
+      </w:r>
+    </w:p>
+    <w:p>
+      <w:pPr>
+        <w:ind w:firstLine="720"/>
+        <w:rPr>
+          <w:sz w:val="24"/>
+          <w:szCs w:val="24"/>
+          <w:lang w:val="en-US"/>
+        </w:rPr>
+      </w:pPr>
+    </w:p>
+    <w:p>
+      <w:pPr>
+        <w:ind w:firstLine="720"/>
+        <w:rPr>
+          <w:sz w:val="24"/>
+          <w:szCs w:val="24"/>
+          <w:lang w:val="en-US"/>
+        </w:rPr>
+      </w:pPr>
+      <w:r>
+        <w:rPr>
+          <w:sz w:val="24"/>
+          <w:szCs w:val="24"/>
+          <w:lang w:val="en-US"/>
+        </w:rPr>
+        <w:t>In November</w:t>
+      </w:r>
+    </w:p>
+    <w:p>
+      <w:pPr>
+        <w:ind w:firstLine="720"/>
+        <w:rPr>
+          <w:sz w:val="24"/>
+          <w:szCs w:val="24"/>
+          <w:lang w:val="en-US"/>
+        </w:rPr>
+      </w:pPr>
+      <w:r>
+        <w:rPr>
+          <w:sz w:val="24"/>
+          <w:szCs w:val="24"/>
+          <w:lang w:val="en-US"/>
+        </w:rPr>
+        <w:t>- decided on the hardware to be used</w:t>
+      </w:r>
+    </w:p>
+    <w:p>
+      <w:pPr>
+        <w:ind w:firstLine="720"/>
+        <w:rPr>
+          <w:sz w:val="24"/>
+          <w:szCs w:val="24"/>
+          <w:lang w:val="en-US"/>
+        </w:rPr>
+      </w:pPr>
+      <w:r>
+        <w:rPr>
+          <w:sz w:val="24"/>
+          <w:szCs w:val="24"/>
+          <w:lang w:val="en-US"/>
+        </w:rPr>
+        <w:t>- implemented hardware diagram</w:t>
+      </w:r>
+    </w:p>
+    <w:p>
+      <w:pPr>
+        <w:ind w:firstLine="720"/>
+        <w:rPr>
+          <w:sz w:val="24"/>
+          <w:szCs w:val="24"/>
+          <w:lang w:val="en-US"/>
+        </w:rPr>
+      </w:pPr>
+    </w:p>
+    <w:p>
+      <w:pPr>
+        <w:ind w:firstLine="720"/>
+        <w:rPr>
+          <w:sz w:val="24"/>
+          <w:szCs w:val="24"/>
+          <w:lang w:val="en-US"/>
+        </w:rPr>
+      </w:pPr>
+    </w:p>
+    <w:p>
+      <w:pPr>
+        <w:ind w:firstLine="720"/>
+        <w:rPr>
+          <w:sz w:val="24"/>
+          <w:szCs w:val="24"/>
+          <w:lang w:val="en-US"/>
+        </w:rPr>
+      </w:pPr>
+      <w:r>
+        <w:rPr>
+          <w:sz w:val="24"/>
+          <w:szCs w:val="24"/>
+          <w:lang w:val="en-US"/>
+        </w:rPr>
+        <w:t>In December</w:t>
+      </w:r>
+    </w:p>
+    <w:p>
+      <w:pPr>
+        <w:ind w:firstLine="720"/>
+        <w:rPr>
+          <w:sz w:val="24"/>
+          <w:szCs w:val="24"/>
+          <w:lang w:val="en-US"/>
+        </w:rPr>
+      </w:pPr>
+      <w:r>
+        <w:rPr>
+          <w:sz w:val="24"/>
+          <w:szCs w:val="24"/>
+          <w:lang w:val="en-US"/>
+        </w:rPr>
+        <w:t xml:space="preserve">- Implemented code for the ESP transceivers (DSRC module) </w:t>
+      </w:r>
+    </w:p>
+    <w:p>
+      <w:pPr>
+        <w:ind w:firstLine="720"/>
+        <w:rPr>
+          <w:sz w:val="24"/>
+          <w:szCs w:val="24"/>
+          <w:lang w:val="en-US"/>
+        </w:rPr>
+      </w:pPr>
+      <w:r>
+        <w:rPr>
+          <w:sz w:val="24"/>
+          <w:szCs w:val="24"/>
+          <w:lang w:val="en-US"/>
+        </w:rPr>
+        <w:t xml:space="preserve">- Implemented drivers for the </w:t>
+      </w:r>
+      <w:proofErr w:type="spellStart"/>
+      <w:r>
+        <w:rPr>
+          <w:sz w:val="24"/>
+          <w:szCs w:val="24"/>
+          <w:lang w:val="en-US"/>
+        </w:rPr>
+        <w:t>spi</w:t>
+      </w:r>
+      <w:proofErr w:type="spellEnd"/>
+      <w:r>
+        <w:rPr>
+          <w:sz w:val="24"/>
+          <w:szCs w:val="24"/>
+          <w:lang w:val="en-US"/>
+        </w:rPr>
+        <w:t xml:space="preserve"> to ethernet module</w:t>
+      </w:r>
+    </w:p>
+    <w:p>
+      <w:pPr>
+        <w:ind w:firstLine="720"/>
+        <w:rPr>
+          <w:sz w:val="24"/>
+          <w:szCs w:val="24"/>
+          <w:lang w:val="en-US"/>
+        </w:rPr>
+      </w:pPr>
+      <w:r>
+        <w:rPr>
+          <w:sz w:val="24"/>
+          <w:szCs w:val="24"/>
+          <w:lang w:val="en-US"/>
+        </w:rPr>
+        <w:t xml:space="preserve">- Tested data </w:t>
+      </w:r>
+      <w:proofErr w:type="spellStart"/>
+      <w:r>
+        <w:rPr>
+          <w:sz w:val="24"/>
+          <w:szCs w:val="24"/>
+          <w:lang w:val="en-US"/>
+        </w:rPr>
+        <w:t>transmision</w:t>
+      </w:r>
+      <w:proofErr w:type="spellEnd"/>
+      <w:r>
+        <w:rPr>
+          <w:sz w:val="24"/>
+          <w:szCs w:val="24"/>
+          <w:lang w:val="en-US"/>
+        </w:rPr>
+        <w:t xml:space="preserve"> of the </w:t>
+      </w:r>
+      <w:proofErr w:type="spellStart"/>
+      <w:r>
+        <w:rPr>
+          <w:sz w:val="24"/>
+          <w:szCs w:val="24"/>
+          <w:lang w:val="en-US"/>
+        </w:rPr>
+        <w:t>spi</w:t>
+      </w:r>
+      <w:proofErr w:type="spellEnd"/>
+      <w:r>
+        <w:rPr>
+          <w:sz w:val="24"/>
+          <w:szCs w:val="24"/>
+          <w:lang w:val="en-US"/>
+        </w:rPr>
+        <w:t xml:space="preserve"> to ethernet module </w:t>
+      </w:r>
+    </w:p>
+    <w:p>
+      <w:pPr>
+        <w:ind w:firstLine="720"/>
+        <w:rPr>
+          <w:sz w:val="24"/>
+          <w:szCs w:val="24"/>
+          <w:lang w:val="en-US"/>
+        </w:rPr>
+      </w:pPr>
+      <w:r>
+        <w:rPr>
+          <w:sz w:val="24"/>
+          <w:szCs w:val="24"/>
+          <w:lang w:val="en-US"/>
+        </w:rPr>
+        <w:t xml:space="preserve">- Tested data exchange between different ESP module (DSRC module) </w:t>
+      </w:r>
+    </w:p>
+    <w:p>
+      <w:pPr>
+        <w:ind w:firstLine="720"/>
+        <w:rPr>
+          <w:sz w:val="24"/>
+          <w:szCs w:val="24"/>
+          <w:lang w:val="en-US"/>
+        </w:rPr>
+      </w:pPr>
+    </w:p>
+    <w:p>
+      <w:pPr>
+        <w:ind w:firstLine="720"/>
+        <w:rPr>
+          <w:sz w:val="24"/>
+          <w:szCs w:val="24"/>
+          <w:lang w:val="en-US"/>
+        </w:rPr>
+      </w:pPr>
+    </w:p>
+    <w:p>
+      <w:pPr>
+        <w:ind w:firstLine="720"/>
+        <w:rPr>
+          <w:sz w:val="24"/>
+          <w:szCs w:val="24"/>
+          <w:lang w:val="en-US"/>
+        </w:rPr>
+      </w:pPr>
+      <w:r>
+        <w:rPr>
+          <w:sz w:val="24"/>
+          <w:szCs w:val="24"/>
+          <w:lang w:val="en-US"/>
+        </w:rPr>
+        <w:t xml:space="preserve">By the end of </w:t>
+      </w:r>
+      <w:proofErr w:type="gramStart"/>
+      <w:r>
+        <w:rPr>
+          <w:sz w:val="24"/>
+          <w:szCs w:val="24"/>
+          <w:lang w:val="en-US"/>
+        </w:rPr>
+        <w:t>February</w:t>
+      </w:r>
+      <w:proofErr w:type="gramEnd"/>
+      <w:r>
+        <w:rPr>
+          <w:sz w:val="24"/>
+          <w:szCs w:val="24"/>
+          <w:lang w:val="en-US"/>
+        </w:rPr>
+        <w:t xml:space="preserve"> it's expected to</w:t>
+      </w:r>
+    </w:p>
+    <w:p>
+      <w:pPr>
+        <w:ind w:firstLine="720"/>
+        <w:rPr>
+          <w:sz w:val="24"/>
+          <w:szCs w:val="24"/>
+          <w:lang w:val="en-US"/>
+        </w:rPr>
+      </w:pPr>
+      <w:r>
+        <w:rPr>
+          <w:sz w:val="24"/>
+          <w:szCs w:val="24"/>
+          <w:lang w:val="en-US"/>
+        </w:rPr>
+        <w:t>- A small model vehicle occupied with the hardware required for the TCU</w:t>
+      </w:r>
+    </w:p>
+    <w:p>
+      <w:pPr>
+        <w:ind w:firstLine="720"/>
+        <w:rPr>
+          <w:sz w:val="24"/>
+          <w:szCs w:val="24"/>
+          <w:lang w:val="en-US"/>
+        </w:rPr>
+      </w:pPr>
+      <w:r>
+        <w:rPr>
+          <w:sz w:val="24"/>
+          <w:szCs w:val="24"/>
+          <w:lang w:val="en-US"/>
+        </w:rPr>
+        <w:t xml:space="preserve">- </w:t>
+      </w:r>
+    </w:p>
+    <w:p>
+      <w:pPr>
+        <w:ind w:firstLine="720"/>
+        <w:rPr>
+          <w:sz w:val="24"/>
+          <w:szCs w:val="24"/>
+          <w:lang w:val="en-US"/>
+        </w:rPr>
+      </w:pPr>
+      <w:r>
+        <w:rPr>
+          <w:sz w:val="24"/>
+          <w:szCs w:val="24"/>
+          <w:lang w:val="en-US"/>
+        </w:rPr>
+        <w:t>- A backend web application is running on cloud service platform</w:t>
+      </w:r>
+    </w:p>
+    <w:p>
+      <w:pPr>
+        <w:ind w:firstLine="720"/>
+        <w:rPr>
+          <w:sz w:val="24"/>
+          <w:szCs w:val="24"/>
+          <w:lang w:val="en-US"/>
+        </w:rPr>
+      </w:pPr>
+      <w:r>
+        <w:rPr>
+          <w:sz w:val="24"/>
+          <w:szCs w:val="24"/>
+          <w:lang w:val="en-US"/>
+        </w:rPr>
+        <w:t>- Vehicle's TCU has multiple containerized services that</w:t>
+      </w:r>
+    </w:p>
+    <w:p>
+      <w:pPr>
+        <w:ind w:firstLine="720"/>
+        <w:rPr>
+          <w:sz w:val="24"/>
+          <w:szCs w:val="24"/>
+          <w:lang w:val="en-US"/>
+        </w:rPr>
+      </w:pPr>
+      <w:r>
+        <w:rPr>
+          <w:sz w:val="24"/>
+          <w:szCs w:val="24"/>
+          <w:lang w:val="en-US"/>
+        </w:rPr>
+        <w:t xml:space="preserve">    - GPS data</w:t>
+      </w:r>
+    </w:p>
+    <w:p>
+      <w:pPr>
+        <w:ind w:firstLine="720"/>
+        <w:rPr>
+          <w:sz w:val="24"/>
+          <w:szCs w:val="24"/>
+          <w:lang w:val="en-US"/>
+        </w:rPr>
+      </w:pPr>
+      <w:r>
+        <w:rPr>
+          <w:sz w:val="24"/>
+          <w:szCs w:val="24"/>
+          <w:lang w:val="en-US"/>
+        </w:rPr>
+        <w:t xml:space="preserve">    - communicate with the DSRC</w:t>
+      </w:r>
+    </w:p>
+    <w:p>
+      <w:pPr>
+        <w:ind w:firstLine="720"/>
+        <w:rPr>
+          <w:sz w:val="24"/>
+          <w:szCs w:val="24"/>
+          <w:lang w:val="en-US"/>
+        </w:rPr>
+      </w:pPr>
+      <w:r>
+        <w:rPr>
+          <w:sz w:val="24"/>
+          <w:szCs w:val="24"/>
+          <w:lang w:val="en-US"/>
+        </w:rPr>
+        <w:t xml:space="preserve">    - fetch data from DSRC and pass them to other pipelines to give certain action on the vehicle ( for now only buzz warnings ) </w:t>
+      </w:r>
+    </w:p>
+    <w:p>
+      <w:pPr>
+        <w:ind w:firstLine="720"/>
+        <w:rPr>
+          <w:sz w:val="24"/>
+          <w:szCs w:val="24"/>
+          <w:lang w:val="en-US"/>
+        </w:rPr>
+      </w:pPr>
+      <w:r>
+        <w:rPr>
+          <w:sz w:val="24"/>
+          <w:szCs w:val="24"/>
+          <w:lang w:val="en-US"/>
+        </w:rPr>
+        <w:t xml:space="preserve">    - services that read data from ECU connected to the Automotive ethernet</w:t>
+      </w:r>
+    </w:p>
+    <w:p>
+      <w:pPr>
+        <w:ind w:firstLine="720"/>
+        <w:rPr>
+          <w:sz w:val="24"/>
+          <w:szCs w:val="24"/>
+          <w:lang w:val="en-US"/>
+        </w:rPr>
+      </w:pPr>
+      <w:r>
+        <w:rPr>
+          <w:sz w:val="24"/>
+          <w:szCs w:val="24"/>
+          <w:lang w:val="en-US"/>
+        </w:rPr>
+        <w:t xml:space="preserve">    - test DGPS on one vehicle</w:t>
       </w:r>
     </w:p>
     <w:p>
@@ -3386,64 +4425,6 @@
       <w:contextualSpacing/>
     </w:pPr>
   </w:style>
-  <w:style w:type="table" w:styleId="TableGrid">
-    <w:name w:val="Table Grid"/>
-    <w:basedOn w:val="TableNormal"/>
-    <w:uiPriority w:val="39"/>
-    <w:rsid w:val="00F70378"/>
-    <w:pPr>
-      <w:spacing w:line="240" w:lineRule="auto"/>
-    </w:pPr>
-    <w:tblPr>
-      <w:tblBorders>
-        <w:top w:val="single" w:sz="4" w:space="0" w:color="auto"/>
-        <w:left w:val="single" w:sz="4" w:space="0" w:color="auto"/>
-        <w:bottom w:val="single" w:sz="4" w:space="0" w:color="auto"/>
-        <w:right w:val="single" w:sz="4" w:space="0" w:color="auto"/>
-        <w:insideH w:val="single" w:sz="4" w:space="0" w:color="auto"/>
-        <w:insideV w:val="single" w:sz="4" w:space="0" w:color="auto"/>
-      </w:tblBorders>
-    </w:tblPr>
-  </w:style>
-  <w:style w:type="paragraph" w:styleId="EndnoteText">
-    <w:name w:val="endnote text"/>
-    <w:basedOn w:val="Normal"/>
-    <w:link w:val="EndnoteTextChar"/>
-    <w:uiPriority w:val="99"/>
-    <w:semiHidden/>
-    <w:unhideWhenUsed/>
-    <w:rsid w:val="00DE1AB4"/>
-    <w:pPr>
-      <w:spacing w:line="240" w:lineRule="auto"/>
-    </w:pPr>
-    <w:rPr>
-      <w:sz w:val="20"/>
-      <w:szCs w:val="20"/>
-    </w:rPr>
-  </w:style>
-  <w:style w:type="character" w:customStyle="1" w:styleId="EndnoteTextChar">
-    <w:name w:val="Endnote Text Char"/>
-    <w:basedOn w:val="DefaultParagraphFont"/>
-    <w:link w:val="EndnoteText"/>
-    <w:uiPriority w:val="99"/>
-    <w:semiHidden/>
-    <w:rsid w:val="00DE1AB4"/>
-    <w:rPr>
-      <w:sz w:val="20"/>
-      <w:szCs w:val="20"/>
-    </w:rPr>
-  </w:style>
-  <w:style w:type="character" w:styleId="EndnoteReference">
-    <w:name w:val="endnote reference"/>
-    <w:basedOn w:val="DefaultParagraphFont"/>
-    <w:uiPriority w:val="99"/>
-    <w:semiHidden/>
-    <w:unhideWhenUsed/>
-    <w:rsid w:val="00DE1AB4"/>
-    <w:rPr>
-      <w:vertAlign w:val="superscript"/>
-    </w:rPr>
-  </w:style>
 </w:styles>
 </file>
 

</xml_diff>

<commit_message>
[TCU] GP Status Report February 2023 v1
</commit_message>
<xml_diff>
--- a/Paper work/[TCU] GP Status Report February 2023.docx
+++ b/Paper work/[TCU] GP Status Report February 2023.docx
@@ -407,7 +407,7 @@
           <w:sz w:val="24"/>
           <w:szCs w:val="24"/>
         </w:rPr>
-        <w:t>provide</w:t>
+        <w:t>provides</w:t>
       </w:r>
       <w:r>
         <w:rPr>
@@ -660,7 +660,15 @@
           <w:szCs w:val="24"/>
           <w:lang w:val="en-US"/>
         </w:rPr>
-        <w:t>Road accidents take the life of many people in the world each year, and much</w:t>
+        <w:t xml:space="preserve">Road accidents take the life of many people in the world each year, and </w:t>
+      </w:r>
+      <w:r>
+        <w:rPr>
+          <w:sz w:val="24"/>
+          <w:szCs w:val="24"/>
+          <w:lang w:val="en-US"/>
+        </w:rPr>
+        <w:t>many</w:t>
       </w:r>
       <w:r>
         <w:rPr>
@@ -692,7 +700,39 @@
           <w:szCs w:val="24"/>
           <w:lang w:val="en-US"/>
         </w:rPr>
-        <w:t>have been injuring and maiming. Statistical studies show that accidents</w:t>
+        <w:t xml:space="preserve">have been </w:t>
+      </w:r>
+      <w:r>
+        <w:rPr>
+          <w:sz w:val="24"/>
+          <w:szCs w:val="24"/>
+          <w:lang w:val="en-US"/>
+        </w:rPr>
+        <w:t>injured</w:t>
+      </w:r>
+      <w:r>
+        <w:rPr>
+          <w:sz w:val="24"/>
+          <w:szCs w:val="24"/>
+          <w:lang w:val="en-US"/>
+        </w:rPr>
+        <w:t xml:space="preserve"> and </w:t>
+      </w:r>
+      <w:r>
+        <w:rPr>
+          <w:sz w:val="24"/>
+          <w:szCs w:val="24"/>
+          <w:lang w:val="en-US"/>
+        </w:rPr>
+        <w:t>maimed</w:t>
+      </w:r>
+      <w:r>
+        <w:rPr>
+          <w:sz w:val="24"/>
+          <w:szCs w:val="24"/>
+          <w:lang w:val="en-US"/>
+        </w:rPr>
+        <w:t>. Statistical studies show that accidents</w:t>
       </w:r>
       <w:r>
         <w:rPr>
@@ -724,7 +764,23 @@
           <w:szCs w:val="24"/>
           <w:lang w:val="en-US"/>
         </w:rPr>
-        <w:t>(C. D. Wang and J. P. Thompson, 1997). The main reason of these accidents is a</w:t>
+        <w:t xml:space="preserve">(C. D. Wang and J. P. Thompson, 1997). The main reason </w:t>
+      </w:r>
+      <w:r>
+        <w:rPr>
+          <w:sz w:val="24"/>
+          <w:szCs w:val="24"/>
+          <w:lang w:val="en-US"/>
+        </w:rPr>
+        <w:t>for</w:t>
+      </w:r>
+      <w:r>
+        <w:rPr>
+          <w:sz w:val="24"/>
+          <w:szCs w:val="24"/>
+          <w:lang w:val="en-US"/>
+        </w:rPr>
+        <w:t xml:space="preserve"> these accidents is a</w:t>
       </w:r>
       <w:r>
         <w:rPr>
@@ -790,23 +846,13 @@
         </w:rPr>
         <w:t xml:space="preserve"> drivers </w:t>
       </w:r>
-      <w:proofErr w:type="gramStart"/>
-      <w:r>
-        <w:rPr>
-          <w:sz w:val="24"/>
-          <w:szCs w:val="24"/>
-          <w:lang w:val="en-US"/>
-        </w:rPr>
-        <w:t>have the ability to</w:t>
-      </w:r>
-      <w:proofErr w:type="gramEnd"/>
-      <w:r>
-        <w:rPr>
-          <w:sz w:val="24"/>
-          <w:szCs w:val="24"/>
-          <w:lang w:val="en-US"/>
-        </w:rPr>
-        <w:t xml:space="preserve"> see further down the road</w:t>
+      <w:r>
+        <w:rPr>
+          <w:sz w:val="24"/>
+          <w:szCs w:val="24"/>
+          <w:lang w:val="en-US"/>
+        </w:rPr>
+        <w:t>could</w:t>
       </w:r>
       <w:r>
         <w:rPr>
@@ -822,6 +868,30 @@
           <w:szCs w:val="24"/>
           <w:lang w:val="en-US"/>
         </w:rPr>
+        <w:t>look</w:t>
+      </w:r>
+      <w:r>
+        <w:rPr>
+          <w:sz w:val="24"/>
+          <w:szCs w:val="24"/>
+          <w:lang w:val="en-US"/>
+        </w:rPr>
+        <w:t xml:space="preserve"> further down the road</w:t>
+      </w:r>
+      <w:r>
+        <w:rPr>
+          <w:sz w:val="24"/>
+          <w:szCs w:val="24"/>
+          <w:lang w:val="en-US"/>
+        </w:rPr>
+        <w:t xml:space="preserve"> </w:t>
+      </w:r>
+      <w:r>
+        <w:rPr>
+          <w:sz w:val="24"/>
+          <w:szCs w:val="24"/>
+          <w:lang w:val="en-US"/>
+        </w:rPr>
         <w:t xml:space="preserve">and know if a collision has occurred. </w:t>
       </w:r>
     </w:p>
@@ -840,7 +910,23 @@
           <w:szCs w:val="24"/>
           <w:lang w:val="en-US"/>
         </w:rPr>
-        <w:t>Web and cloud-based applications became a necessity in almost every system. Major</w:t>
+        <w:t xml:space="preserve">Web and cloud-based applications </w:t>
+      </w:r>
+      <w:r>
+        <w:rPr>
+          <w:sz w:val="24"/>
+          <w:szCs w:val="24"/>
+          <w:lang w:val="en-US"/>
+        </w:rPr>
+        <w:t>have become</w:t>
+      </w:r>
+      <w:r>
+        <w:rPr>
+          <w:sz w:val="24"/>
+          <w:szCs w:val="24"/>
+          <w:lang w:val="en-US"/>
+        </w:rPr>
+        <w:t xml:space="preserve"> a necessity in almost every system. Major</w:t>
       </w:r>
       <w:r>
         <w:rPr>
@@ -930,7 +1016,15 @@
           <w:szCs w:val="24"/>
           <w:lang w:val="en-US"/>
         </w:rPr>
-        <w:t>The main motivation for our project is to provide features that aids to minimize road accidents and try to secure the car from thefts this goal can be achieved by providing the car with 360-degree awareness of similarly equipped vehicles within a range.</w:t>
+        <w:t xml:space="preserve">The main motivation for our project is to provide features that </w:t>
+      </w:r>
+      <w:r>
+        <w:rPr>
+          <w:sz w:val="24"/>
+          <w:szCs w:val="24"/>
+          <w:lang w:val="en-US"/>
+        </w:rPr>
+        <w:t>aid</w:t>
       </w:r>
       <w:r>
         <w:rPr>
@@ -946,6 +1040,46 @@
           <w:szCs w:val="24"/>
           <w:lang w:val="en-US"/>
         </w:rPr>
+        <w:t>in minimizing</w:t>
+      </w:r>
+      <w:r>
+        <w:rPr>
+          <w:sz w:val="24"/>
+          <w:szCs w:val="24"/>
+          <w:lang w:val="en-US"/>
+        </w:rPr>
+        <w:t xml:space="preserve"> road accidents and try to secure the car from thefts</w:t>
+      </w:r>
+      <w:r>
+        <w:rPr>
+          <w:sz w:val="24"/>
+          <w:szCs w:val="24"/>
+          <w:lang w:val="en-US"/>
+        </w:rPr>
+        <w:t>. This</w:t>
+      </w:r>
+      <w:r>
+        <w:rPr>
+          <w:sz w:val="24"/>
+          <w:szCs w:val="24"/>
+          <w:lang w:val="en-US"/>
+        </w:rPr>
+        <w:t xml:space="preserve"> goal can be achieved by providing the car with 360-degree awareness of similarly equipped vehicles within a range.</w:t>
+      </w:r>
+      <w:r>
+        <w:rPr>
+          <w:sz w:val="24"/>
+          <w:szCs w:val="24"/>
+          <w:lang w:val="en-US"/>
+        </w:rPr>
+        <w:t xml:space="preserve"> </w:t>
+      </w:r>
+      <w:r>
+        <w:rPr>
+          <w:sz w:val="24"/>
+          <w:szCs w:val="24"/>
+          <w:lang w:val="en-US"/>
+        </w:rPr>
         <w:t>This can become possible if the drivers and</w:t>
       </w:r>
       <w:r>
@@ -1076,16 +1210,14 @@
         </w:rPr>
         <w:t xml:space="preserve">road conditions, </w:t>
       </w:r>
-      <w:proofErr w:type="gramStart"/>
-      <w:r>
-        <w:rPr>
-          <w:sz w:val="24"/>
-          <w:szCs w:val="24"/>
-          <w:lang w:val="en-US"/>
-        </w:rPr>
-        <w:t>accidents</w:t>
-      </w:r>
-      <w:proofErr w:type="gramEnd"/>
+      <w:r>
+        <w:rPr>
+          <w:sz w:val="24"/>
+          <w:szCs w:val="24"/>
+          <w:lang w:val="en-US"/>
+        </w:rPr>
+        <w:t>accidents,</w:t>
+      </w:r>
       <w:r>
         <w:rPr>
           <w:sz w:val="24"/>
@@ -1109,6 +1241,22 @@
           <w:lang w:val="en-US"/>
         </w:rPr>
         <w:t>congestion.</w:t>
+      </w:r>
+    </w:p>
+    <w:p>
+      <w:pPr>
+        <w:rPr>
+          <w:sz w:val="32"/>
+          <w:szCs w:val="32"/>
+        </w:rPr>
+      </w:pPr>
+      <w:r>
+        <w:rPr>
+          <w:sz w:val="32"/>
+          <w:szCs w:val="32"/>
+        </w:rPr>
+        <w:lastRenderedPageBreak/>
+        <w:t>Technical Description of the solution</w:t>
       </w:r>
     </w:p>
     <w:p>
@@ -1118,14 +1266,6 @@
           <w:szCs w:val="36"/>
         </w:rPr>
       </w:pPr>
-      <w:r>
-        <w:rPr>
-          <w:sz w:val="32"/>
-          <w:szCs w:val="32"/>
-        </w:rPr>
-        <w:lastRenderedPageBreak/>
-        <w:t>Technical Description of the solution</w:t>
-      </w:r>
     </w:p>
     <w:p>
       <w:pPr>
@@ -1158,7 +1298,23 @@
           <w:szCs w:val="24"/>
           <w:lang w:val="en-US"/>
         </w:rPr>
-        <w:t xml:space="preserve"> is shared using DSRC transceivers. The BSM contains information about vehicle position, heading, speed, brakes, and other information relating to a vehicles state.</w:t>
+        <w:t xml:space="preserve"> is shared using DSRC transceivers. The BSM contains information about vehicle position, heading, speed, brakes, and other information relating to </w:t>
+      </w:r>
+      <w:r>
+        <w:rPr>
+          <w:sz w:val="24"/>
+          <w:szCs w:val="24"/>
+          <w:lang w:val="en-US"/>
+        </w:rPr>
+        <w:t>vehicle’s</w:t>
+      </w:r>
+      <w:r>
+        <w:rPr>
+          <w:sz w:val="24"/>
+          <w:szCs w:val="24"/>
+          <w:lang w:val="en-US"/>
+        </w:rPr>
+        <w:t xml:space="preserve"> state.</w:t>
       </w:r>
       <w:r>
         <w:rPr>
@@ -1198,7 +1354,23 @@
           <w:szCs w:val="24"/>
           <w:lang w:val="en-US"/>
         </w:rPr>
-        <w:t>has the potential to prevent up to 75% of all roadway crashes through active safety applications. Basically, BSM(basic safety messages) are shared using V2V communication to provide a safer driving journey.</w:t>
+        <w:t xml:space="preserve">has the potential to prevent up to 75% of all roadway crashes through active safety applications. Basically, </w:t>
+      </w:r>
+      <w:r>
+        <w:rPr>
+          <w:sz w:val="24"/>
+          <w:szCs w:val="24"/>
+          <w:lang w:val="en-US"/>
+        </w:rPr>
+        <w:t>BSM (</w:t>
+      </w:r>
+      <w:r>
+        <w:rPr>
+          <w:sz w:val="24"/>
+          <w:szCs w:val="24"/>
+          <w:lang w:val="en-US"/>
+        </w:rPr>
+        <w:t>basic safety messages) are shared using V2V communication to provide a safer driving journey.</w:t>
       </w:r>
       <w:r>
         <w:rPr>
@@ -1237,6 +1409,7 @@
     </w:p>
     <w:p>
       <w:pPr>
+        <w:ind w:firstLine="720"/>
         <w:jc w:val="both"/>
         <w:rPr>
           <w:sz w:val="24"/>
@@ -1258,23 +1431,7 @@
           <w:szCs w:val="24"/>
           <w:lang w:val="en-US"/>
         </w:rPr>
-        <w:t xml:space="preserve">Providing services for the automotive owner to facilitate </w:t>
-      </w:r>
-      <w:r>
-        <w:rPr>
-          <w:sz w:val="24"/>
-          <w:szCs w:val="24"/>
-          <w:lang w:val="en-US"/>
-        </w:rPr>
-        <w:t>its</w:t>
-      </w:r>
-      <w:r>
-        <w:rPr>
-          <w:sz w:val="24"/>
-          <w:szCs w:val="24"/>
-          <w:lang w:val="en-US"/>
-        </w:rPr>
-        <w:t xml:space="preserve"> usage</w:t>
+        <w:t>Providing services for the automotive owner to facilitate its usage</w:t>
       </w:r>
       <w:r>
         <w:rPr>
@@ -1290,15 +1447,7 @@
           <w:szCs w:val="24"/>
           <w:lang w:val="en-US"/>
         </w:rPr>
-        <w:t>continuously</w:t>
-      </w:r>
-      <w:r>
-        <w:rPr>
-          <w:sz w:val="24"/>
-          <w:szCs w:val="24"/>
-          <w:lang w:val="en-US"/>
-        </w:rPr>
-        <w:t xml:space="preserve"> updating </w:t>
+        <w:t xml:space="preserve">continuously updating </w:t>
       </w:r>
       <w:r>
         <w:rPr>
@@ -1330,23 +1479,7 @@
           <w:szCs w:val="24"/>
           <w:lang w:val="en-US"/>
         </w:rPr>
-        <w:t xml:space="preserve"> hazards that </w:t>
-      </w:r>
-      <w:r>
-        <w:rPr>
-          <w:sz w:val="24"/>
-          <w:szCs w:val="24"/>
-          <w:lang w:val="en-US"/>
-        </w:rPr>
-        <w:t>he</w:t>
-      </w:r>
-      <w:r>
-        <w:rPr>
-          <w:sz w:val="24"/>
-          <w:szCs w:val="24"/>
-          <w:lang w:val="en-US"/>
-        </w:rPr>
-        <w:t xml:space="preserve"> might face due to bad usage of his vehicle.</w:t>
+        <w:t xml:space="preserve"> hazards that he might face due to bad usage of his vehicle.</w:t>
       </w:r>
       <w:r>
         <w:rPr>
@@ -1362,23 +1495,15 @@
           <w:szCs w:val="24"/>
           <w:lang w:val="en-US"/>
         </w:rPr>
-        <w:t xml:space="preserve">aid the TCU in increasing </w:t>
-      </w:r>
-      <w:r>
-        <w:rPr>
-          <w:sz w:val="24"/>
-          <w:szCs w:val="24"/>
-          <w:lang w:val="en-US"/>
-        </w:rPr>
-        <w:t>its</w:t>
-      </w:r>
-      <w:r>
-        <w:rPr>
-          <w:sz w:val="24"/>
-          <w:szCs w:val="24"/>
-          <w:lang w:val="en-US"/>
-        </w:rPr>
-        <w:t xml:space="preserve"> efficiency</w:t>
+        <w:t>aids</w:t>
+      </w:r>
+      <w:r>
+        <w:rPr>
+          <w:sz w:val="24"/>
+          <w:szCs w:val="24"/>
+          <w:lang w:val="en-US"/>
+        </w:rPr>
+        <w:t xml:space="preserve"> the TCU in increasing its efficiency</w:t>
       </w:r>
       <w:r>
         <w:rPr>
@@ -1458,15 +1583,7 @@
           <w:szCs w:val="24"/>
           <w:lang w:val="en-US"/>
         </w:rPr>
-        <w:t xml:space="preserve">Connect the vehicle owner's primary device to vehicle on </w:t>
-      </w:r>
-      <w:r>
-        <w:rPr>
-          <w:sz w:val="24"/>
-          <w:szCs w:val="24"/>
-          <w:lang w:val="en-US"/>
-        </w:rPr>
-        <w:t>purchas</w:t>
+        <w:t>Connect the vehicle owner's primary device to vehicle on purchas</w:t>
       </w:r>
       <w:r>
         <w:rPr>
@@ -1482,15 +1599,71 @@
           <w:szCs w:val="24"/>
           <w:lang w:val="en-US"/>
         </w:rPr>
-        <w:t>Register that a new software update has been released</w:t>
-      </w:r>
-      <w:r>
-        <w:rPr>
-          <w:sz w:val="24"/>
-          <w:szCs w:val="24"/>
-          <w:lang w:val="en-US"/>
-        </w:rPr>
-        <w:t xml:space="preserve">. Secondly our system contains a number of REST API’S that are hosted and implemented using a micro-service based architecture that </w:t>
+        <w:t>register</w:t>
+      </w:r>
+      <w:r>
+        <w:rPr>
+          <w:sz w:val="24"/>
+          <w:szCs w:val="24"/>
+          <w:lang w:val="en-US"/>
+        </w:rPr>
+        <w:t xml:space="preserve"> that a new software update has been released</w:t>
+      </w:r>
+      <w:r>
+        <w:rPr>
+          <w:sz w:val="24"/>
+          <w:szCs w:val="24"/>
+          <w:lang w:val="en-US"/>
+        </w:rPr>
+        <w:t xml:space="preserve">. Secondly our system contains </w:t>
+      </w:r>
+      <w:r>
+        <w:rPr>
+          <w:sz w:val="24"/>
+          <w:szCs w:val="24"/>
+          <w:lang w:val="en-US"/>
+        </w:rPr>
+        <w:t>several</w:t>
+      </w:r>
+      <w:r>
+        <w:rPr>
+          <w:sz w:val="24"/>
+          <w:szCs w:val="24"/>
+          <w:lang w:val="en-US"/>
+        </w:rPr>
+        <w:t xml:space="preserve"> REST API</w:t>
+      </w:r>
+      <w:r>
+        <w:rPr>
+          <w:sz w:val="24"/>
+          <w:szCs w:val="24"/>
+          <w:lang w:val="en-US"/>
+        </w:rPr>
+        <w:t>s</w:t>
+      </w:r>
+      <w:r>
+        <w:rPr>
+          <w:sz w:val="24"/>
+          <w:szCs w:val="24"/>
+          <w:lang w:val="en-US"/>
+        </w:rPr>
+        <w:t xml:space="preserve"> that are hosted and implemented using a micro</w:t>
+      </w:r>
+      <w:r>
+        <w:rPr>
+          <w:sz w:val="24"/>
+          <w:szCs w:val="24"/>
+          <w:lang w:val="en-US"/>
+        </w:rPr>
+        <w:t>service based</w:t>
+      </w:r>
+      <w:r>
+        <w:rPr>
+          <w:sz w:val="24"/>
+          <w:szCs w:val="24"/>
+          <w:lang w:val="en-US"/>
+        </w:rPr>
+        <w:t xml:space="preserve"> architecture that </w:t>
       </w:r>
       <w:r>
         <w:rPr>
@@ -1616,23 +1789,7 @@
           <w:szCs w:val="24"/>
           <w:lang w:val="en-US"/>
         </w:rPr>
-        <w:t xml:space="preserve">Monitor his vehicle's TCU software updates and get notified </w:t>
-      </w:r>
-      <w:r>
-        <w:rPr>
-          <w:sz w:val="24"/>
-          <w:szCs w:val="24"/>
-          <w:lang w:val="en-US"/>
-        </w:rPr>
-        <w:t>whenever</w:t>
-      </w:r>
-      <w:r>
-        <w:rPr>
-          <w:sz w:val="24"/>
-          <w:szCs w:val="24"/>
-          <w:lang w:val="en-US"/>
-        </w:rPr>
-        <w:t xml:space="preserve"> a new update is launched.</w:t>
+        <w:t>Monitor his vehicle's TCU software updates and get notified whenever a new update is launched.</w:t>
       </w:r>
       <w:r>
         <w:rPr>
@@ -1656,7 +1813,23 @@
           <w:szCs w:val="24"/>
           <w:lang w:val="en-US"/>
         </w:rPr>
-        <w:t xml:space="preserve"> to provide a user friendly interface for the users</w:t>
+        <w:t xml:space="preserve"> to provide a </w:t>
+      </w:r>
+      <w:r>
+        <w:rPr>
+          <w:sz w:val="24"/>
+          <w:szCs w:val="24"/>
+          <w:lang w:val="en-US"/>
+        </w:rPr>
+        <w:t>user-friendly</w:t>
+      </w:r>
+      <w:r>
+        <w:rPr>
+          <w:sz w:val="24"/>
+          <w:szCs w:val="24"/>
+          <w:lang w:val="en-US"/>
+        </w:rPr>
+        <w:t xml:space="preserve"> interface for the users</w:t>
       </w:r>
     </w:p>
     <w:p>
@@ -1681,574 +1854,13 @@
           <w:szCs w:val="36"/>
         </w:rPr>
       </w:pPr>
-    </w:p>
-    <w:p>
-      <w:pPr>
+      <w:r>
         <w:rPr>
           <w:sz w:val="36"/>
           <w:szCs w:val="36"/>
         </w:rPr>
-      </w:pPr>
-      <w:r>
-        <w:rPr>
-          <w:sz w:val="32"/>
-          <w:szCs w:val="32"/>
-        </w:rPr>
+        <w:lastRenderedPageBreak/>
         <w:t>Project Plan &amp; Timeline</w:t>
-      </w:r>
-    </w:p>
-    <w:p>
-      <w:pPr>
-        <w:ind w:firstLine="720"/>
-        <w:rPr>
-          <w:sz w:val="24"/>
-          <w:szCs w:val="24"/>
-          <w:lang w:val="en-US"/>
-        </w:rPr>
-      </w:pPr>
-      <w:r>
-        <w:rPr>
-          <w:sz w:val="24"/>
-          <w:szCs w:val="24"/>
-          <w:lang w:val="en-US"/>
-        </w:rPr>
-        <w:t>In October</w:t>
-      </w:r>
-    </w:p>
-    <w:p>
-      <w:pPr>
-        <w:ind w:firstLine="720"/>
-        <w:rPr>
-          <w:sz w:val="24"/>
-          <w:szCs w:val="24"/>
-          <w:lang w:val="en-US"/>
-        </w:rPr>
-      </w:pPr>
-      <w:r>
-        <w:rPr>
-          <w:sz w:val="24"/>
-          <w:szCs w:val="24"/>
-          <w:lang w:val="en-US"/>
-        </w:rPr>
-        <w:t xml:space="preserve">- </w:t>
-      </w:r>
-      <w:proofErr w:type="spellStart"/>
-      <w:r>
-        <w:rPr>
-          <w:sz w:val="24"/>
-          <w:szCs w:val="24"/>
-          <w:lang w:val="en-US"/>
-        </w:rPr>
-        <w:t>reseached</w:t>
-      </w:r>
-      <w:proofErr w:type="spellEnd"/>
-      <w:r>
-        <w:rPr>
-          <w:sz w:val="24"/>
-          <w:szCs w:val="24"/>
-          <w:lang w:val="en-US"/>
-        </w:rPr>
-        <w:t xml:space="preserve"> about the topic</w:t>
-      </w:r>
-    </w:p>
-    <w:p>
-      <w:pPr>
-        <w:ind w:firstLine="720"/>
-        <w:rPr>
-          <w:sz w:val="24"/>
-          <w:szCs w:val="24"/>
-          <w:lang w:val="en-US"/>
-        </w:rPr>
-      </w:pPr>
-      <w:r>
-        <w:rPr>
-          <w:sz w:val="24"/>
-          <w:szCs w:val="24"/>
-          <w:lang w:val="en-US"/>
-        </w:rPr>
-        <w:t xml:space="preserve">- read </w:t>
-      </w:r>
-      <w:proofErr w:type="spellStart"/>
-      <w:r>
-        <w:rPr>
-          <w:sz w:val="24"/>
-          <w:szCs w:val="24"/>
-          <w:lang w:val="en-US"/>
-        </w:rPr>
-        <w:t>realated</w:t>
-      </w:r>
-      <w:proofErr w:type="spellEnd"/>
-      <w:r>
-        <w:rPr>
-          <w:sz w:val="24"/>
-          <w:szCs w:val="24"/>
-          <w:lang w:val="en-US"/>
-        </w:rPr>
-        <w:t xml:space="preserve"> research paper.</w:t>
-      </w:r>
-    </w:p>
-    <w:p>
-      <w:pPr>
-        <w:ind w:firstLine="720"/>
-        <w:rPr>
-          <w:sz w:val="24"/>
-          <w:szCs w:val="24"/>
-          <w:lang w:val="en-US"/>
-        </w:rPr>
-      </w:pPr>
-      <w:r>
-        <w:rPr>
-          <w:sz w:val="24"/>
-          <w:szCs w:val="24"/>
-          <w:lang w:val="en-US"/>
-        </w:rPr>
-        <w:t>- looked for suitable hardware components</w:t>
-      </w:r>
-    </w:p>
-    <w:p>
-      <w:pPr>
-        <w:ind w:firstLine="720"/>
-        <w:rPr>
-          <w:sz w:val="24"/>
-          <w:szCs w:val="24"/>
-          <w:lang w:val="en-US"/>
-        </w:rPr>
-      </w:pPr>
-    </w:p>
-    <w:p>
-      <w:pPr>
-        <w:ind w:firstLine="720"/>
-        <w:rPr>
-          <w:sz w:val="24"/>
-          <w:szCs w:val="24"/>
-          <w:lang w:val="en-US"/>
-        </w:rPr>
-      </w:pPr>
-      <w:r>
-        <w:rPr>
-          <w:sz w:val="24"/>
-          <w:szCs w:val="24"/>
-          <w:lang w:val="en-US"/>
-        </w:rPr>
-        <w:t>In November</w:t>
-      </w:r>
-    </w:p>
-    <w:p>
-      <w:pPr>
-        <w:ind w:firstLine="720"/>
-        <w:rPr>
-          <w:sz w:val="24"/>
-          <w:szCs w:val="24"/>
-          <w:lang w:val="en-US"/>
-        </w:rPr>
-      </w:pPr>
-      <w:r>
-        <w:rPr>
-          <w:sz w:val="24"/>
-          <w:szCs w:val="24"/>
-          <w:lang w:val="en-US"/>
-        </w:rPr>
-        <w:t>- decided on the hardware to be used</w:t>
-      </w:r>
-    </w:p>
-    <w:p>
-      <w:pPr>
-        <w:ind w:firstLine="720"/>
-        <w:rPr>
-          <w:sz w:val="24"/>
-          <w:szCs w:val="24"/>
-          <w:lang w:val="en-US"/>
-        </w:rPr>
-      </w:pPr>
-      <w:r>
-        <w:rPr>
-          <w:sz w:val="24"/>
-          <w:szCs w:val="24"/>
-          <w:lang w:val="en-US"/>
-        </w:rPr>
-        <w:t>- implemented hardware diagram</w:t>
-      </w:r>
-    </w:p>
-    <w:p>
-      <w:pPr>
-        <w:ind w:firstLine="720"/>
-        <w:rPr>
-          <w:sz w:val="24"/>
-          <w:szCs w:val="24"/>
-          <w:lang w:val="en-US"/>
-        </w:rPr>
-      </w:pPr>
-    </w:p>
-    <w:p>
-      <w:pPr>
-        <w:ind w:firstLine="720"/>
-        <w:rPr>
-          <w:sz w:val="24"/>
-          <w:szCs w:val="24"/>
-          <w:lang w:val="en-US"/>
-        </w:rPr>
-      </w:pPr>
-    </w:p>
-    <w:p>
-      <w:pPr>
-        <w:ind w:firstLine="720"/>
-        <w:rPr>
-          <w:sz w:val="24"/>
-          <w:szCs w:val="24"/>
-          <w:lang w:val="en-US"/>
-        </w:rPr>
-      </w:pPr>
-      <w:r>
-        <w:rPr>
-          <w:sz w:val="24"/>
-          <w:szCs w:val="24"/>
-          <w:lang w:val="en-US"/>
-        </w:rPr>
-        <w:t>In December</w:t>
-      </w:r>
-    </w:p>
-    <w:p>
-      <w:pPr>
-        <w:ind w:firstLine="720"/>
-        <w:rPr>
-          <w:sz w:val="24"/>
-          <w:szCs w:val="24"/>
-          <w:lang w:val="en-US"/>
-        </w:rPr>
-      </w:pPr>
-      <w:r>
-        <w:rPr>
-          <w:sz w:val="24"/>
-          <w:szCs w:val="24"/>
-          <w:lang w:val="en-US"/>
-        </w:rPr>
-        <w:t xml:space="preserve">- Implemented code for the ESP transceivers (DSRC module) </w:t>
-      </w:r>
-    </w:p>
-    <w:p>
-      <w:pPr>
-        <w:ind w:firstLine="720"/>
-        <w:rPr>
-          <w:sz w:val="24"/>
-          <w:szCs w:val="24"/>
-          <w:lang w:val="en-US"/>
-        </w:rPr>
-      </w:pPr>
-      <w:r>
-        <w:rPr>
-          <w:sz w:val="24"/>
-          <w:szCs w:val="24"/>
-          <w:lang w:val="en-US"/>
-        </w:rPr>
-        <w:t xml:space="preserve">- Implemented drivers for the </w:t>
-      </w:r>
-      <w:proofErr w:type="spellStart"/>
-      <w:r>
-        <w:rPr>
-          <w:sz w:val="24"/>
-          <w:szCs w:val="24"/>
-          <w:lang w:val="en-US"/>
-        </w:rPr>
-        <w:t>spi</w:t>
-      </w:r>
-      <w:proofErr w:type="spellEnd"/>
-      <w:r>
-        <w:rPr>
-          <w:sz w:val="24"/>
-          <w:szCs w:val="24"/>
-          <w:lang w:val="en-US"/>
-        </w:rPr>
-        <w:t xml:space="preserve"> to ethernet module</w:t>
-      </w:r>
-    </w:p>
-    <w:p>
-      <w:pPr>
-        <w:ind w:firstLine="720"/>
-        <w:rPr>
-          <w:sz w:val="24"/>
-          <w:szCs w:val="24"/>
-          <w:lang w:val="en-US"/>
-        </w:rPr>
-      </w:pPr>
-      <w:r>
-        <w:rPr>
-          <w:sz w:val="24"/>
-          <w:szCs w:val="24"/>
-          <w:lang w:val="en-US"/>
-        </w:rPr>
-        <w:t xml:space="preserve">- Tested data </w:t>
-      </w:r>
-      <w:proofErr w:type="spellStart"/>
-      <w:r>
-        <w:rPr>
-          <w:sz w:val="24"/>
-          <w:szCs w:val="24"/>
-          <w:lang w:val="en-US"/>
-        </w:rPr>
-        <w:t>transmision</w:t>
-      </w:r>
-      <w:proofErr w:type="spellEnd"/>
-      <w:r>
-        <w:rPr>
-          <w:sz w:val="24"/>
-          <w:szCs w:val="24"/>
-          <w:lang w:val="en-US"/>
-        </w:rPr>
-        <w:t xml:space="preserve"> of the </w:t>
-      </w:r>
-      <w:proofErr w:type="spellStart"/>
-      <w:r>
-        <w:rPr>
-          <w:sz w:val="24"/>
-          <w:szCs w:val="24"/>
-          <w:lang w:val="en-US"/>
-        </w:rPr>
-        <w:t>spi</w:t>
-      </w:r>
-      <w:proofErr w:type="spellEnd"/>
-      <w:r>
-        <w:rPr>
-          <w:sz w:val="24"/>
-          <w:szCs w:val="24"/>
-          <w:lang w:val="en-US"/>
-        </w:rPr>
-        <w:t xml:space="preserve"> to ethernet module </w:t>
-      </w:r>
-    </w:p>
-    <w:p>
-      <w:pPr>
-        <w:ind w:firstLine="720"/>
-        <w:rPr>
-          <w:sz w:val="24"/>
-          <w:szCs w:val="24"/>
-          <w:lang w:val="en-US"/>
-        </w:rPr>
-      </w:pPr>
-      <w:r>
-        <w:rPr>
-          <w:sz w:val="24"/>
-          <w:szCs w:val="24"/>
-          <w:lang w:val="en-US"/>
-        </w:rPr>
-        <w:t xml:space="preserve">- Tested data exchange between different ESP module (DSRC module) </w:t>
-      </w:r>
-    </w:p>
-    <w:p>
-      <w:pPr>
-        <w:ind w:firstLine="720"/>
-        <w:rPr>
-          <w:sz w:val="24"/>
-          <w:szCs w:val="24"/>
-          <w:lang w:val="en-US"/>
-        </w:rPr>
-      </w:pPr>
-    </w:p>
-    <w:p>
-      <w:pPr>
-        <w:ind w:firstLine="720"/>
-        <w:rPr>
-          <w:sz w:val="24"/>
-          <w:szCs w:val="24"/>
-          <w:lang w:val="en-US"/>
-        </w:rPr>
-      </w:pPr>
-    </w:p>
-    <w:p>
-      <w:pPr>
-        <w:ind w:firstLine="720"/>
-        <w:rPr>
-          <w:sz w:val="24"/>
-          <w:szCs w:val="24"/>
-          <w:lang w:val="en-US"/>
-        </w:rPr>
-      </w:pPr>
-      <w:r>
-        <w:rPr>
-          <w:sz w:val="24"/>
-          <w:szCs w:val="24"/>
-          <w:lang w:val="en-US"/>
-        </w:rPr>
-        <w:t xml:space="preserve">By the end of </w:t>
-      </w:r>
-      <w:proofErr w:type="gramStart"/>
-      <w:r>
-        <w:rPr>
-          <w:sz w:val="24"/>
-          <w:szCs w:val="24"/>
-          <w:lang w:val="en-US"/>
-        </w:rPr>
-        <w:t>February</w:t>
-      </w:r>
-      <w:proofErr w:type="gramEnd"/>
-      <w:r>
-        <w:rPr>
-          <w:sz w:val="24"/>
-          <w:szCs w:val="24"/>
-          <w:lang w:val="en-US"/>
-        </w:rPr>
-        <w:t xml:space="preserve"> it's expected to</w:t>
-      </w:r>
-    </w:p>
-    <w:p>
-      <w:pPr>
-        <w:ind w:firstLine="720"/>
-        <w:rPr>
-          <w:sz w:val="24"/>
-          <w:szCs w:val="24"/>
-          <w:lang w:val="en-US"/>
-        </w:rPr>
-      </w:pPr>
-      <w:r>
-        <w:rPr>
-          <w:sz w:val="24"/>
-          <w:szCs w:val="24"/>
-          <w:lang w:val="en-US"/>
-        </w:rPr>
-        <w:t>- A small model vehicle occupied with the hardware required for the TCU</w:t>
-      </w:r>
-    </w:p>
-    <w:p>
-      <w:pPr>
-        <w:ind w:firstLine="720"/>
-        <w:rPr>
-          <w:sz w:val="24"/>
-          <w:szCs w:val="24"/>
-          <w:lang w:val="en-US"/>
-        </w:rPr>
-      </w:pPr>
-      <w:r>
-        <w:rPr>
-          <w:sz w:val="24"/>
-          <w:szCs w:val="24"/>
-          <w:lang w:val="en-US"/>
-        </w:rPr>
-        <w:t xml:space="preserve">- </w:t>
-      </w:r>
-    </w:p>
-    <w:p>
-      <w:pPr>
-        <w:ind w:firstLine="720"/>
-        <w:rPr>
-          <w:sz w:val="24"/>
-          <w:szCs w:val="24"/>
-          <w:lang w:val="en-US"/>
-        </w:rPr>
-      </w:pPr>
-      <w:r>
-        <w:rPr>
-          <w:sz w:val="24"/>
-          <w:szCs w:val="24"/>
-          <w:lang w:val="en-US"/>
-        </w:rPr>
-        <w:t>- A backend web application is running on cloud service platform</w:t>
-      </w:r>
-    </w:p>
-    <w:p>
-      <w:pPr>
-        <w:ind w:firstLine="720"/>
-        <w:rPr>
-          <w:sz w:val="24"/>
-          <w:szCs w:val="24"/>
-          <w:lang w:val="en-US"/>
-        </w:rPr>
-      </w:pPr>
-      <w:r>
-        <w:rPr>
-          <w:sz w:val="24"/>
-          <w:szCs w:val="24"/>
-          <w:lang w:val="en-US"/>
-        </w:rPr>
-        <w:t>- Vehicle's TCU has multiple containerized services that</w:t>
-      </w:r>
-    </w:p>
-    <w:p>
-      <w:pPr>
-        <w:ind w:firstLine="720"/>
-        <w:rPr>
-          <w:sz w:val="24"/>
-          <w:szCs w:val="24"/>
-          <w:lang w:val="en-US"/>
-        </w:rPr>
-      </w:pPr>
-      <w:r>
-        <w:rPr>
-          <w:sz w:val="24"/>
-          <w:szCs w:val="24"/>
-          <w:lang w:val="en-US"/>
-        </w:rPr>
-        <w:t xml:space="preserve">    - GPS data</w:t>
-      </w:r>
-    </w:p>
-    <w:p>
-      <w:pPr>
-        <w:ind w:firstLine="720"/>
-        <w:rPr>
-          <w:sz w:val="24"/>
-          <w:szCs w:val="24"/>
-          <w:lang w:val="en-US"/>
-        </w:rPr>
-      </w:pPr>
-      <w:r>
-        <w:rPr>
-          <w:sz w:val="24"/>
-          <w:szCs w:val="24"/>
-          <w:lang w:val="en-US"/>
-        </w:rPr>
-        <w:t xml:space="preserve">    - communicate with the DSRC</w:t>
-      </w:r>
-    </w:p>
-    <w:p>
-      <w:pPr>
-        <w:ind w:firstLine="720"/>
-        <w:rPr>
-          <w:sz w:val="24"/>
-          <w:szCs w:val="24"/>
-          <w:lang w:val="en-US"/>
-        </w:rPr>
-      </w:pPr>
-      <w:r>
-        <w:rPr>
-          <w:sz w:val="24"/>
-          <w:szCs w:val="24"/>
-          <w:lang w:val="en-US"/>
-        </w:rPr>
-        <w:t xml:space="preserve">    - fetch data from DSRC and pass them to other pipelines to give certain action on the vehicle ( for now only buzz warnings ) </w:t>
-      </w:r>
-    </w:p>
-    <w:p>
-      <w:pPr>
-        <w:ind w:firstLine="720"/>
-        <w:rPr>
-          <w:sz w:val="24"/>
-          <w:szCs w:val="24"/>
-          <w:lang w:val="en-US"/>
-        </w:rPr>
-      </w:pPr>
-      <w:r>
-        <w:rPr>
-          <w:sz w:val="24"/>
-          <w:szCs w:val="24"/>
-          <w:lang w:val="en-US"/>
-        </w:rPr>
-        <w:t xml:space="preserve">    - services that read data from ECU connected to the Automotive ethernet</w:t>
-      </w:r>
-    </w:p>
-    <w:p>
-      <w:pPr>
-        <w:ind w:firstLine="720"/>
-        <w:rPr>
-          <w:sz w:val="24"/>
-          <w:szCs w:val="24"/>
-          <w:lang w:val="en-US"/>
-        </w:rPr>
-      </w:pPr>
-      <w:r>
-        <w:rPr>
-          <w:sz w:val="24"/>
-          <w:szCs w:val="24"/>
-          <w:lang w:val="en-US"/>
-        </w:rPr>
-        <w:t xml:space="preserve">    - test DGPS on one vehicle</w:t>
       </w:r>
     </w:p>
     <w:p>
@@ -2258,14 +1870,37 @@
           <w:szCs w:val="36"/>
         </w:rPr>
       </w:pPr>
-    </w:p>
-    <w:p>
-      <w:pPr>
+      <w:r>
         <w:rPr>
           <w:sz w:val="36"/>
           <w:szCs w:val="36"/>
         </w:rPr>
-      </w:pPr>
+        <w:object w:dxaOrig="14835" w:dyaOrig="17218" w14:anchorId="0CB700F3">
+          <v:shapetype id="_x0000_t75" coordsize="21600,21600" o:spt="75" o:preferrelative="t" path="m@4@5l@4@11@9@11@9@5xe" filled="f" stroked="f">
+            <v:stroke joinstyle="miter"/>
+            <v:formulas>
+              <v:f eqn="if lineDrawn pixelLineWidth 0"/>
+              <v:f eqn="sum @0 1 0"/>
+              <v:f eqn="sum 0 0 @1"/>
+              <v:f eqn="prod @2 1 2"/>
+              <v:f eqn="prod @3 21600 pixelWidth"/>
+              <v:f eqn="prod @3 21600 pixelHeight"/>
+              <v:f eqn="sum @0 0 1"/>
+              <v:f eqn="prod @6 1 2"/>
+              <v:f eqn="prod @7 21600 pixelWidth"/>
+              <v:f eqn="sum @8 21600 0"/>
+              <v:f eqn="prod @7 21600 pixelHeight"/>
+              <v:f eqn="sum @10 21600 0"/>
+            </v:formulas>
+            <v:path o:extrusionok="f" gradientshapeok="t" o:connecttype="rect"/>
+            <o:lock v:ext="edit" aspectratio="t"/>
+          </v:shapetype>
+          <v:shape id="_x0000_i1084" type="#_x0000_t75" style="width:542.7pt;height:630.15pt" o:ole="">
+            <v:imagedata r:id="rId8" o:title=""/>
+          </v:shape>
+          <o:OLEObject Type="Embed" ProgID="Excel.Sheet.12" ShapeID="_x0000_i1084" DrawAspect="Content" ObjectID="_1737396368" r:id="rId9"/>
+        </w:object>
+      </w:r>
     </w:p>
     <w:p>
       <w:pPr>
@@ -2274,15 +1909,21 @@
           <w:szCs w:val="36"/>
         </w:rPr>
       </w:pPr>
-    </w:p>
-    <w:p>
-      <w:pPr>
+      <w:r>
         <w:rPr>
           <w:sz w:val="36"/>
           <w:szCs w:val="36"/>
         </w:rPr>
-      </w:pPr>
-    </w:p>
+        <w:object w:dxaOrig="14835" w:dyaOrig="17987" w14:anchorId="45518301">
+          <v:shape id="_x0000_i1093" type="#_x0000_t75" style="width:546.85pt;height:662.9pt" o:ole="">
+            <v:imagedata r:id="rId10" o:title=""/>
+          </v:shape>
+          <o:OLEObject Type="Embed" ProgID="Excel.Sheet.12" ShapeID="_x0000_i1093" DrawAspect="Content" ObjectID="_1737396369" r:id="rId11"/>
+        </w:object>
+      </w:r>
+    </w:p>
+    <w:bookmarkStart w:id="0" w:name="_MON_1737395934"/>
+    <w:bookmarkEnd w:id="0"/>
     <w:p>
       <w:pPr>
         <w:rPr>
@@ -2290,14 +1931,18 @@
           <w:szCs w:val="36"/>
         </w:rPr>
       </w:pPr>
-    </w:p>
-    <w:p>
-      <w:pPr>
+      <w:r>
         <w:rPr>
           <w:sz w:val="36"/>
           <w:szCs w:val="36"/>
         </w:rPr>
-      </w:pPr>
+        <w:object w:dxaOrig="14835" w:dyaOrig="12810" w14:anchorId="64BFF46A">
+          <v:shape id="_x0000_i1131" type="#_x0000_t75" style="width:536.15pt;height:462.95pt" o:ole="">
+            <v:imagedata r:id="rId12" o:title=""/>
+          </v:shape>
+          <o:OLEObject Type="Embed" ProgID="Excel.Sheet.12" ShapeID="_x0000_i1131" DrawAspect="Content" ObjectID="_1737396370" r:id="rId13"/>
+        </w:object>
+      </w:r>
     </w:p>
     <w:p>
       <w:pPr>
@@ -2362,14 +2007,9 @@
           <w:szCs w:val="36"/>
         </w:rPr>
       </w:pPr>
-      <w:r>
-        <w:rPr>
-          <w:sz w:val="32"/>
-          <w:szCs w:val="32"/>
-        </w:rPr>
-        <w:t>Deliverables from October - December 2022</w:t>
-      </w:r>
-    </w:p>
+    </w:p>
+    <w:bookmarkStart w:id="1" w:name="_MON_1737395898"/>
+    <w:bookmarkEnd w:id="1"/>
     <w:p>
       <w:pPr>
         <w:rPr>
@@ -2377,544 +2017,21 @@
           <w:szCs w:val="36"/>
         </w:rPr>
       </w:pPr>
-    </w:p>
-    <w:p>
-      <w:pPr>
+      <w:r>
         <w:rPr>
           <w:sz w:val="36"/>
           <w:szCs w:val="36"/>
         </w:rPr>
-      </w:pPr>
-    </w:p>
-    <w:p>
-      <w:pPr>
-        <w:rPr>
-          <w:sz w:val="36"/>
-          <w:szCs w:val="36"/>
-        </w:rPr>
-      </w:pPr>
-    </w:p>
-    <w:p>
-      <w:pPr>
-        <w:rPr>
-          <w:sz w:val="36"/>
-          <w:szCs w:val="36"/>
-        </w:rPr>
-      </w:pPr>
-    </w:p>
-    <w:p>
-      <w:pPr>
-        <w:rPr>
-          <w:sz w:val="36"/>
-          <w:szCs w:val="36"/>
-        </w:rPr>
-      </w:pPr>
-    </w:p>
-    <w:p>
-      <w:pPr>
-        <w:rPr>
-          <w:sz w:val="36"/>
-          <w:szCs w:val="36"/>
-        </w:rPr>
-      </w:pPr>
-    </w:p>
-    <w:p>
-      <w:pPr>
-        <w:rPr>
-          <w:sz w:val="36"/>
-          <w:szCs w:val="36"/>
-        </w:rPr>
-      </w:pPr>
-    </w:p>
-    <w:p>
-      <w:pPr>
-        <w:rPr>
-          <w:sz w:val="36"/>
-          <w:szCs w:val="36"/>
-        </w:rPr>
-      </w:pPr>
-    </w:p>
-    <w:p>
-      <w:pPr>
-        <w:rPr>
-          <w:sz w:val="36"/>
-          <w:szCs w:val="36"/>
-        </w:rPr>
-      </w:pPr>
-    </w:p>
-    <w:p>
-      <w:pPr>
-        <w:rPr>
-          <w:sz w:val="36"/>
-          <w:szCs w:val="36"/>
-        </w:rPr>
-      </w:pPr>
-    </w:p>
-    <w:p>
-      <w:pPr>
-        <w:rPr>
-          <w:sz w:val="36"/>
-          <w:szCs w:val="36"/>
-        </w:rPr>
-      </w:pPr>
-    </w:p>
-    <w:p>
-      <w:pPr>
-        <w:rPr>
-          <w:sz w:val="36"/>
-          <w:szCs w:val="36"/>
-        </w:rPr>
-      </w:pPr>
-    </w:p>
-    <w:p>
-      <w:pPr>
-        <w:rPr>
-          <w:sz w:val="36"/>
-          <w:szCs w:val="36"/>
-        </w:rPr>
-      </w:pPr>
-    </w:p>
-    <w:p>
-      <w:pPr>
-        <w:rPr>
-          <w:sz w:val="32"/>
-          <w:szCs w:val="32"/>
-        </w:rPr>
-      </w:pPr>
-      <w:r>
-        <w:rPr>
-          <w:sz w:val="32"/>
-          <w:szCs w:val="32"/>
-        </w:rPr>
-        <w:t>Deliverables status</w:t>
-      </w:r>
-    </w:p>
-    <w:p>
-      <w:pPr>
-        <w:rPr>
-          <w:sz w:val="32"/>
-          <w:szCs w:val="32"/>
-        </w:rPr>
-      </w:pPr>
-    </w:p>
-    <w:p>
-      <w:pPr>
-        <w:ind w:left="90" w:firstLine="90"/>
-        <w:rPr>
-          <w:sz w:val="28"/>
-          <w:szCs w:val="28"/>
-        </w:rPr>
-      </w:pPr>
-      <w:sdt>
-        <w:sdtPr>
-          <w:tag w:val="goog_rdk_0"/>
-          <w:id w:val="-1832670591"/>
-        </w:sdtPr>
-        <w:sdtContent>
-          <w:r>
-            <w:rPr>
-              <w:rFonts w:ascii="Arial Unicode MS" w:eastAsia="Arial Unicode MS" w:hAnsi="Arial Unicode MS" w:cs="Arial Unicode MS"/>
-              <w:sz w:val="28"/>
-              <w:szCs w:val="28"/>
-            </w:rPr>
-            <w:t>⃣</w:t>
-          </w:r>
-          <w:r>
-            <w:rPr>
-              <w:rFonts w:ascii="Arial Unicode MS" w:eastAsia="Arial Unicode MS" w:hAnsi="Arial Unicode MS" w:cs="Arial Unicode MS"/>
-              <w:sz w:val="28"/>
-              <w:szCs w:val="28"/>
-            </w:rPr>
-            <w:tab/>
-            <w:t xml:space="preserve">On track </w:t>
-          </w:r>
-        </w:sdtContent>
-      </w:sdt>
-    </w:p>
-    <w:p>
-      <w:pPr>
-        <w:ind w:left="90" w:firstLine="90"/>
-        <w:rPr>
-          <w:sz w:val="28"/>
-          <w:szCs w:val="28"/>
-        </w:rPr>
-      </w:pPr>
-    </w:p>
-    <w:p>
-      <w:pPr>
-        <w:ind w:left="90" w:firstLine="90"/>
-        <w:rPr>
-          <w:sz w:val="28"/>
-          <w:szCs w:val="28"/>
-        </w:rPr>
-      </w:pPr>
-      <w:sdt>
-        <w:sdtPr>
-          <w:tag w:val="goog_rdk_1"/>
-          <w:id w:val="1867645669"/>
-        </w:sdtPr>
-        <w:sdtContent>
-          <w:r>
-            <w:rPr>
-              <w:rFonts w:ascii="Arial Unicode MS" w:eastAsia="Arial Unicode MS" w:hAnsi="Arial Unicode MS" w:cs="Arial Unicode MS"/>
-              <w:sz w:val="28"/>
-              <w:szCs w:val="28"/>
-            </w:rPr>
-            <w:t>⃣</w:t>
-          </w:r>
-          <w:r>
-            <w:rPr>
-              <w:rFonts w:ascii="Arial Unicode MS" w:eastAsia="Arial Unicode MS" w:hAnsi="Arial Unicode MS" w:cs="Arial Unicode MS"/>
-              <w:sz w:val="28"/>
-              <w:szCs w:val="28"/>
-            </w:rPr>
-            <w:tab/>
-            <w:t>Behind Schedule (What is the estimated Percentage?)</w:t>
-          </w:r>
-        </w:sdtContent>
-      </w:sdt>
-    </w:p>
-    <w:p>
-      <w:pPr>
-        <w:ind w:left="90" w:firstLine="90"/>
-        <w:rPr>
-          <w:sz w:val="28"/>
-          <w:szCs w:val="28"/>
-        </w:rPr>
-      </w:pPr>
-    </w:p>
-    <w:p>
-      <w:pPr>
-        <w:ind w:left="90" w:firstLine="90"/>
-        <w:rPr>
-          <w:sz w:val="28"/>
-          <w:szCs w:val="28"/>
-        </w:rPr>
-      </w:pPr>
-      <w:sdt>
-        <w:sdtPr>
-          <w:tag w:val="goog_rdk_2"/>
-          <w:id w:val="1215928536"/>
-        </w:sdtPr>
-        <w:sdtContent>
-          <w:r>
-            <w:rPr>
-              <w:rFonts w:ascii="Arial Unicode MS" w:eastAsia="Arial Unicode MS" w:hAnsi="Arial Unicode MS" w:cs="Arial Unicode MS"/>
-              <w:sz w:val="28"/>
-              <w:szCs w:val="28"/>
-            </w:rPr>
-            <w:t>⃣</w:t>
-          </w:r>
-          <w:r>
-            <w:rPr>
-              <w:rFonts w:ascii="Arial Unicode MS" w:eastAsia="Arial Unicode MS" w:hAnsi="Arial Unicode MS" w:cs="Arial Unicode MS"/>
-              <w:sz w:val="28"/>
-              <w:szCs w:val="28"/>
-            </w:rPr>
-            <w:tab/>
-            <w:t>Ahead of Schedule (What is the estimated Percentage?)</w:t>
-          </w:r>
-        </w:sdtContent>
-      </w:sdt>
-    </w:p>
-    <w:p>
-      <w:pPr>
-        <w:rPr>
-          <w:sz w:val="28"/>
-          <w:szCs w:val="28"/>
-        </w:rPr>
-      </w:pPr>
-    </w:p>
-    <w:p>
-      <w:pPr>
-        <w:rPr>
-          <w:sz w:val="28"/>
-          <w:szCs w:val="28"/>
-        </w:rPr>
-      </w:pPr>
-    </w:p>
-    <w:p>
-      <w:pPr>
-        <w:rPr>
-          <w:sz w:val="28"/>
-          <w:szCs w:val="28"/>
-        </w:rPr>
-      </w:pPr>
-    </w:p>
-    <w:p>
-      <w:pPr>
-        <w:rPr>
-          <w:sz w:val="32"/>
-          <w:szCs w:val="32"/>
-        </w:rPr>
-      </w:pPr>
-    </w:p>
-    <w:p>
-      <w:pPr>
-        <w:rPr>
-          <w:sz w:val="32"/>
-          <w:szCs w:val="32"/>
-        </w:rPr>
-      </w:pPr>
-    </w:p>
-    <w:p>
-      <w:pPr>
-        <w:rPr>
-          <w:sz w:val="36"/>
-          <w:szCs w:val="36"/>
-        </w:rPr>
-      </w:pPr>
-    </w:p>
-    <w:p>
-      <w:pPr>
-        <w:rPr>
-          <w:sz w:val="36"/>
-          <w:szCs w:val="36"/>
-        </w:rPr>
-      </w:pPr>
-    </w:p>
-    <w:p>
-      <w:pPr>
-        <w:rPr>
-          <w:sz w:val="36"/>
-          <w:szCs w:val="36"/>
-        </w:rPr>
-      </w:pPr>
-    </w:p>
-    <w:p>
-      <w:pPr>
-        <w:rPr>
-          <w:sz w:val="32"/>
-          <w:szCs w:val="32"/>
-        </w:rPr>
-      </w:pPr>
-      <w:r>
-        <w:rPr>
-          <w:sz w:val="32"/>
-          <w:szCs w:val="32"/>
-        </w:rPr>
-        <w:t>The Expected deliverables from February - April 2023</w:t>
-      </w:r>
-    </w:p>
-    <w:p>
-      <w:pPr>
-        <w:rPr>
-          <w:sz w:val="32"/>
-          <w:szCs w:val="32"/>
-        </w:rPr>
-      </w:pPr>
-    </w:p>
-    <w:p>
-      <w:pPr>
-        <w:rPr>
-          <w:sz w:val="32"/>
-          <w:szCs w:val="32"/>
-        </w:rPr>
-      </w:pPr>
-    </w:p>
-    <w:p>
-      <w:pPr>
-        <w:rPr>
-          <w:sz w:val="32"/>
-          <w:szCs w:val="32"/>
-        </w:rPr>
-      </w:pPr>
-    </w:p>
-    <w:p>
-      <w:pPr>
-        <w:rPr>
-          <w:sz w:val="32"/>
-          <w:szCs w:val="32"/>
-        </w:rPr>
-      </w:pPr>
-    </w:p>
-    <w:p>
-      <w:pPr>
-        <w:rPr>
-          <w:sz w:val="32"/>
-          <w:szCs w:val="32"/>
-        </w:rPr>
-      </w:pPr>
-    </w:p>
-    <w:p>
-      <w:pPr>
-        <w:rPr>
-          <w:sz w:val="32"/>
-          <w:szCs w:val="32"/>
-        </w:rPr>
-      </w:pPr>
-    </w:p>
-    <w:p>
-      <w:pPr>
-        <w:rPr>
-          <w:sz w:val="32"/>
-          <w:szCs w:val="32"/>
-        </w:rPr>
-      </w:pPr>
-    </w:p>
-    <w:p>
-      <w:pPr>
-        <w:rPr>
-          <w:sz w:val="32"/>
-          <w:szCs w:val="32"/>
-        </w:rPr>
-      </w:pPr>
-    </w:p>
-    <w:p>
-      <w:pPr>
-        <w:rPr>
-          <w:sz w:val="32"/>
-          <w:szCs w:val="32"/>
-        </w:rPr>
-      </w:pPr>
-    </w:p>
-    <w:p>
-      <w:pPr>
-        <w:rPr>
-          <w:sz w:val="32"/>
-          <w:szCs w:val="32"/>
-        </w:rPr>
-      </w:pPr>
-    </w:p>
-    <w:p>
-      <w:pPr>
-        <w:rPr>
-          <w:sz w:val="32"/>
-          <w:szCs w:val="32"/>
-        </w:rPr>
-      </w:pPr>
-    </w:p>
-    <w:p>
-      <w:pPr>
-        <w:rPr>
-          <w:sz w:val="32"/>
-          <w:szCs w:val="32"/>
-        </w:rPr>
-      </w:pPr>
-    </w:p>
-    <w:p>
-      <w:pPr>
-        <w:rPr>
-          <w:sz w:val="32"/>
-          <w:szCs w:val="32"/>
-        </w:rPr>
-      </w:pPr>
-    </w:p>
-    <w:p>
-      <w:pPr>
-        <w:rPr>
-          <w:sz w:val="32"/>
-          <w:szCs w:val="32"/>
-        </w:rPr>
-      </w:pPr>
-    </w:p>
-    <w:p>
-      <w:pPr>
-        <w:rPr>
-          <w:sz w:val="32"/>
-          <w:szCs w:val="32"/>
-        </w:rPr>
-      </w:pPr>
-    </w:p>
-    <w:p>
-      <w:pPr>
-        <w:rPr>
-          <w:sz w:val="32"/>
-          <w:szCs w:val="32"/>
-        </w:rPr>
-      </w:pPr>
-    </w:p>
-    <w:p>
-      <w:pPr>
-        <w:rPr>
-          <w:sz w:val="32"/>
-          <w:szCs w:val="32"/>
-        </w:rPr>
-      </w:pPr>
-    </w:p>
-    <w:p>
-      <w:pPr>
-        <w:rPr>
-          <w:sz w:val="32"/>
-          <w:szCs w:val="32"/>
-        </w:rPr>
-      </w:pPr>
-    </w:p>
-    <w:p>
-      <w:pPr>
-        <w:rPr>
-          <w:sz w:val="32"/>
-          <w:szCs w:val="32"/>
-        </w:rPr>
-      </w:pPr>
-    </w:p>
-    <w:p>
-      <w:pPr>
-        <w:rPr>
-          <w:sz w:val="32"/>
-          <w:szCs w:val="32"/>
-        </w:rPr>
-      </w:pPr>
-    </w:p>
-    <w:p>
-      <w:pPr>
-        <w:rPr>
-          <w:sz w:val="32"/>
-          <w:szCs w:val="32"/>
-        </w:rPr>
-      </w:pPr>
-    </w:p>
-    <w:p>
-      <w:pPr>
-        <w:rPr>
-          <w:sz w:val="44"/>
-          <w:szCs w:val="44"/>
-        </w:rPr>
-      </w:pPr>
-    </w:p>
-    <w:p>
-      <w:pPr>
-        <w:rPr>
-          <w:sz w:val="44"/>
-          <w:szCs w:val="44"/>
-        </w:rPr>
-      </w:pPr>
-    </w:p>
-    <w:p>
-      <w:pPr>
-        <w:rPr>
-          <w:sz w:val="44"/>
-          <w:szCs w:val="44"/>
-        </w:rPr>
-      </w:pPr>
-    </w:p>
-    <w:p>
-      <w:pPr>
-        <w:rPr>
-          <w:sz w:val="44"/>
-          <w:szCs w:val="44"/>
-        </w:rPr>
-      </w:pPr>
-    </w:p>
-    <w:p>
-      <w:pPr>
-        <w:rPr>
-          <w:sz w:val="44"/>
-          <w:szCs w:val="44"/>
-        </w:rPr>
-      </w:pPr>
-    </w:p>
-    <w:p>
-      <w:pPr>
-        <w:jc w:val="center"/>
-        <w:rPr>
-          <w:sz w:val="44"/>
-          <w:szCs w:val="44"/>
-        </w:rPr>
-      </w:pPr>
+        <w:object w:dxaOrig="14835" w:dyaOrig="21110" w14:anchorId="53B89936">
+          <v:shape id="_x0000_i1118" type="#_x0000_t75" style="width:496.85pt;height:706.9pt" o:ole="">
+            <v:imagedata r:id="rId14" o:title=""/>
+          </v:shape>
+          <o:OLEObject Type="Embed" ProgID="Excel.Sheet.12" ShapeID="_x0000_i1118" DrawAspect="Content" ObjectID="_1737396371" r:id="rId15"/>
+        </w:object>
+      </w:r>
     </w:p>
     <w:sectPr>
-      <w:headerReference w:type="default" r:id="rId8"/>
+      <w:headerReference w:type="default" r:id="rId16"/>
       <w:pgSz w:w="11906" w:h="16838" w:code="9"/>
       <w:pgMar w:top="720" w:right="720" w:bottom="720" w:left="720" w:header="720" w:footer="720" w:gutter="0"/>
       <w:pgNumType w:start="1"/>
@@ -4425,6 +3542,50 @@
       <w:contextualSpacing/>
     </w:pPr>
   </w:style>
+  <w:style w:type="paragraph" w:styleId="Header">
+    <w:name w:val="header"/>
+    <w:basedOn w:val="Normal"/>
+    <w:link w:val="HeaderChar"/>
+    <w:uiPriority w:val="99"/>
+    <w:unhideWhenUsed/>
+    <w:rsid w:val="00FE2295"/>
+    <w:pPr>
+      <w:tabs>
+        <w:tab w:val="center" w:pos="4680"/>
+        <w:tab w:val="right" w:pos="9360"/>
+      </w:tabs>
+      <w:spacing w:line="240" w:lineRule="auto"/>
+    </w:pPr>
+  </w:style>
+  <w:style w:type="character" w:customStyle="1" w:styleId="HeaderChar">
+    <w:name w:val="Header Char"/>
+    <w:basedOn w:val="DefaultParagraphFont"/>
+    <w:link w:val="Header"/>
+    <w:uiPriority w:val="99"/>
+    <w:rsid w:val="00FE2295"/>
+  </w:style>
+  <w:style w:type="paragraph" w:styleId="Footer">
+    <w:name w:val="footer"/>
+    <w:basedOn w:val="Normal"/>
+    <w:link w:val="FooterChar"/>
+    <w:uiPriority w:val="99"/>
+    <w:unhideWhenUsed/>
+    <w:rsid w:val="00FE2295"/>
+    <w:pPr>
+      <w:tabs>
+        <w:tab w:val="center" w:pos="4680"/>
+        <w:tab w:val="right" w:pos="9360"/>
+      </w:tabs>
+      <w:spacing w:line="240" w:lineRule="auto"/>
+    </w:pPr>
+  </w:style>
+  <w:style w:type="character" w:customStyle="1" w:styleId="FooterChar">
+    <w:name w:val="Footer Char"/>
+    <w:basedOn w:val="DefaultParagraphFont"/>
+    <w:link w:val="Footer"/>
+    <w:uiPriority w:val="99"/>
+    <w:rsid w:val="00FE2295"/>
+  </w:style>
 </w:styles>
 </file>
 

</xml_diff>